<commit_message>
Update GIP 6EE 2018-2019 - Robbe Dierickx.docx
</commit_message>
<xml_diff>
--- a/GIP 6EE 2018-2019 - Robbe Dierickx.docx
+++ b/GIP 6EE 2018-2019 - Robbe Dierickx.docx
@@ -1,6 +1,6 @@
 
 <file path=word/document.xml><?xml version="1.0" encoding="utf-8"?>
-<w:document xmlns:ve="http://schemas.openxmlformats.org/markup-compatibility/2006" xmlns:o="urn:schemas-microsoft-com:office:office" xmlns:r="http://schemas.openxmlformats.org/officeDocument/2006/relationships" xmlns:m="http://schemas.openxmlformats.org/officeDocument/2006/math" xmlns:v="urn:schemas-microsoft-com:vml" xmlns:wp="http://schemas.openxmlformats.org/drawingml/2006/wordprocessingDrawing" xmlns:w10="urn:schemas-microsoft-com:office:word" xmlns:w="http://schemas.openxmlformats.org/wordprocessingml/2006/main" xmlns:wne="http://schemas.microsoft.com/office/word/2006/wordml">
+<w:document xmlns:wpc="http://schemas.microsoft.com/office/word/2010/wordprocessingCanvas" xmlns:cx="http://schemas.microsoft.com/office/drawing/2014/chartex" xmlns:cx1="http://schemas.microsoft.com/office/drawing/2015/9/8/chartex" xmlns:cx2="http://schemas.microsoft.com/office/drawing/2015/10/21/chartex" xmlns:cx3="http://schemas.microsoft.com/office/drawing/2016/5/9/chartex" xmlns:cx4="http://schemas.microsoft.com/office/drawing/2016/5/10/chartex" xmlns:cx5="http://schemas.microsoft.com/office/drawing/2016/5/11/chartex" xmlns:cx6="http://schemas.microsoft.com/office/drawing/2016/5/12/chartex" xmlns:cx7="http://schemas.microsoft.com/office/drawing/2016/5/13/chartex" xmlns:cx8="http://schemas.microsoft.com/office/drawing/2016/5/14/chartex" xmlns:mc="http://schemas.openxmlformats.org/markup-compatibility/2006" xmlns:aink="http://schemas.microsoft.com/office/drawing/2016/ink" xmlns:am3d="http://schemas.microsoft.com/office/drawing/2017/model3d" xmlns:o="urn:schemas-microsoft-com:office:office" xmlns:r="http://schemas.openxmlformats.org/officeDocument/2006/relationships" xmlns:m="http://schemas.openxmlformats.org/officeDocument/2006/math" xmlns:v="urn:schemas-microsoft-com:vml" xmlns:wp14="http://schemas.microsoft.com/office/word/2010/wordprocessingDrawing" xmlns:wp="http://schemas.openxmlformats.org/drawingml/2006/wordprocessingDrawing" xmlns:w10="urn:schemas-microsoft-com:office:word" xmlns:w="http://schemas.openxmlformats.org/wordprocessingml/2006/main" xmlns:w14="http://schemas.microsoft.com/office/word/2010/wordml" xmlns:w15="http://schemas.microsoft.com/office/word/2012/wordml" xmlns:w16cid="http://schemas.microsoft.com/office/word/2016/wordml/cid" xmlns:w16se="http://schemas.microsoft.com/office/word/2015/wordml/symex" xmlns:wpg="http://schemas.microsoft.com/office/word/2010/wordprocessingGroup" xmlns:wpi="http://schemas.microsoft.com/office/word/2010/wordprocessingInk" xmlns:wne="http://schemas.microsoft.com/office/word/2006/wordml" xmlns:wps="http://schemas.microsoft.com/office/word/2010/wordprocessingShape" mc:Ignorable="w14 w15 w16se w16cid wp14">
   <w:body>
     <w:p>
       <w:r>
@@ -29,7 +29,7 @@
                     <a:blip r:embed="rId6" cstate="print">
                       <a:extLst>
                         <a:ext uri="{28A0092B-C50C-407E-A947-70E740481C1C}">
-                          <a14:useLocalDpi xmlns:a14="http://schemas.microsoft.com/office/drawing/2010/main" xmlns:wps="http://schemas.microsoft.com/office/word/2010/wordprocessingShape" xmlns:wpi="http://schemas.microsoft.com/office/word/2010/wordprocessingInk" xmlns:wpg="http://schemas.microsoft.com/office/word/2010/wordprocessingGroup" xmlns:w15="http://schemas.microsoft.com/office/word/2012/wordml" xmlns:w14="http://schemas.microsoft.com/office/word/2010/wordml" xmlns:w="http://schemas.openxmlformats.org/wordprocessingml/2006/main" xmlns:w10="urn:schemas-microsoft-com:office:word" xmlns:wp14="http://schemas.microsoft.com/office/word/2010/wordprocessingDrawing" xmlns:v="urn:schemas-microsoft-com:vml" xmlns:o="urn:schemas-microsoft-com:office:office" xmlns:mc="http://schemas.openxmlformats.org/markup-compatibility/2006" xmlns:wpc="http://schemas.microsoft.com/office/word/2010/wordprocessingCanvas" xmlns="" val="0"/>
+                          <a14:useLocalDpi xmlns:a14="http://schemas.microsoft.com/office/drawing/2010/main" val="0"/>
                         </a:ext>
                       </a:extLst>
                     </a:blip>
@@ -568,6 +568,7 @@
           <w:docPartUnique/>
         </w:docPartObj>
       </w:sdtPr>
+      <w:sdtEndPr/>
       <w:sdtContent>
         <w:p>
           <w:pPr>
@@ -2498,6 +2499,20 @@
     </w:p>
     <w:p>
       <w:pPr>
+        <w:rPr>
+          <w:lang w:val="nl-NL"/>
+        </w:rPr>
+      </w:pPr>
+    </w:p>
+    <w:p>
+      <w:pPr>
+        <w:rPr>
+          <w:lang w:val="nl-NL"/>
+        </w:rPr>
+      </w:pPr>
+    </w:p>
+    <w:p>
+      <w:pPr>
         <w:pStyle w:val="Kop1"/>
       </w:pPr>
       <w:bookmarkStart w:id="0" w:name="_Toc409095018"/>
@@ -2509,6 +2524,160 @@
     </w:p>
     <w:p>
       <w:pPr>
+        <w:pStyle w:val="Geenafstand"/>
+      </w:pPr>
+    </w:p>
+    <w:p>
+      <w:pPr>
+        <w:pStyle w:val="Geenafstand"/>
+      </w:pPr>
+      <w:r>
+        <w:t xml:space="preserve">Deze bundel is de schriftelijke weergave van mijn geïntegreerde proef. </w:t>
+      </w:r>
+      <w:r>
+        <w:t xml:space="preserve">Het doel is het ontwerpen en realiseren van een werkend kruispunt die wordt aangestuurd met één output. Ook wordt er gebruik gemaakt van </w:t>
+      </w:r>
+      <w:proofErr w:type="spellStart"/>
+      <w:r>
+        <w:t>lusdetecie</w:t>
+      </w:r>
+      <w:proofErr w:type="spellEnd"/>
+      <w:r>
+        <w:t xml:space="preserve"> en een manuele voetgangersknop.</w:t>
+      </w:r>
+    </w:p>
+    <w:p>
+      <w:pPr>
+        <w:pStyle w:val="Geenafstand"/>
+      </w:pPr>
+    </w:p>
+    <w:p>
+      <w:pPr>
+        <w:pStyle w:val="Geenafstand"/>
+      </w:pPr>
+      <w:r>
+        <w:t>Hierbij komt er hardware en software bij k</w:t>
+      </w:r>
+      <w:r>
+        <w:t>ij</w:t>
+      </w:r>
+      <w:r>
+        <w:t>ken.</w:t>
+      </w:r>
+      <w:r>
+        <w:br/>
+      </w:r>
+    </w:p>
+    <w:p>
+      <w:pPr>
+        <w:pStyle w:val="Geenafstand"/>
+      </w:pPr>
+      <w:r>
+        <w:t xml:space="preserve">Het </w:t>
+      </w:r>
+      <w:r>
+        <w:t xml:space="preserve">hardware gedeelte is waarbij ik het grootste aantal van de tijd bij heb besteed is het ontwerpen van de schema’s en borden op </w:t>
+      </w:r>
+      <w:proofErr w:type="spellStart"/>
+      <w:r>
+        <w:t>Eagle</w:t>
+      </w:r>
+      <w:proofErr w:type="spellEnd"/>
+      <w:r>
+        <w:t>. Deze ontwerpen werden dan verzonden naar een firma die deze borden maakten en verstuurden. De borden moesten worden gesoldeerd en gedebugd.</w:t>
+      </w:r>
+    </w:p>
+    <w:p>
+      <w:pPr>
+        <w:pStyle w:val="Geenafstand"/>
+      </w:pPr>
+    </w:p>
+    <w:p>
+      <w:pPr>
+        <w:pStyle w:val="Geenafstand"/>
+      </w:pPr>
+      <w:r>
+        <w:t xml:space="preserve">Het software gedeelte was het programmeren van het kruispunt en </w:t>
+      </w:r>
+      <w:proofErr w:type="spellStart"/>
+      <w:r>
+        <w:t>lusdetectie</w:t>
+      </w:r>
+      <w:proofErr w:type="spellEnd"/>
+      <w:r>
+        <w:t xml:space="preserve">. Hierbij werd gebruik gemaakt van het programma </w:t>
+      </w:r>
+      <w:proofErr w:type="spellStart"/>
+      <w:r>
+        <w:t>Arduino</w:t>
+      </w:r>
+      <w:proofErr w:type="spellEnd"/>
+      <w:r>
+        <w:t>. Het programma werd geüpload op een ATTiny85 met behulp van ISP.</w:t>
+      </w:r>
+    </w:p>
+    <w:p>
+      <w:pPr>
+        <w:pStyle w:val="Geenafstand"/>
+      </w:pPr>
+    </w:p>
+    <w:p>
+      <w:pPr>
+        <w:pStyle w:val="Geenafstand"/>
+      </w:pPr>
+      <w:r>
+        <w:t>Hierbij werd individueel gewerkt.</w:t>
+      </w:r>
+    </w:p>
+    <w:p>
+      <w:pPr>
+        <w:pStyle w:val="Geenafstand"/>
+      </w:pPr>
+      <w:r>
+        <w:t xml:space="preserve">Bij het uitwerken van de GIP diende ik rekening te houden met enkele beperkingen, zoals het beschikbare materiaal. </w:t>
+      </w:r>
+    </w:p>
+    <w:p>
+      <w:pPr>
+        <w:pStyle w:val="Geenafstand"/>
+      </w:pPr>
+    </w:p>
+    <w:p>
+      <w:pPr>
+        <w:pStyle w:val="Geenafstand"/>
+      </w:pPr>
+      <w:r>
+        <w:t xml:space="preserve">Voor het maken van dit eindwerk heb ik gebruik gemaakt van het internet, bijvoorbeeld de </w:t>
+      </w:r>
+      <w:proofErr w:type="spellStart"/>
+      <w:r>
+        <w:t>Arduino</w:t>
+      </w:r>
+      <w:proofErr w:type="spellEnd"/>
+      <w:r>
+        <w:t xml:space="preserve"> </w:t>
+      </w:r>
+      <w:proofErr w:type="spellStart"/>
+      <w:r>
+        <w:t>forum’s</w:t>
+      </w:r>
+      <w:proofErr w:type="spellEnd"/>
+      <w:r>
+        <w:t>. Deze bronnen waren makkelijk te bereiken, makkelijk te verstaan en bevatten de nodige informatie.</w:t>
+      </w:r>
+    </w:p>
+    <w:p>
+      <w:pPr>
+        <w:pStyle w:val="Geenafstand"/>
+      </w:pPr>
+    </w:p>
+    <w:p>
+      <w:pPr>
+        <w:pStyle w:val="Geenafstand"/>
+      </w:pPr>
+    </w:p>
+    <w:p>
+      <w:pPr>
         <w:pStyle w:val="Kop1"/>
       </w:pPr>
       <w:bookmarkStart w:id="1" w:name="_Toc409095019"/>
@@ -2527,62 +2696,105 @@
         <w:pStyle w:val="Geenafstand"/>
       </w:pPr>
       <w:r>
-        <w:t>De automatische regeling van een kruispunt gestuurd met een enkele output met lusdetectie en een manuele voetgangersknop.</w:t>
-      </w:r>
-    </w:p>
-    <w:p>
-      <w:pPr>
-        <w:pStyle w:val="Kop1"/>
-      </w:pPr>
-      <w:bookmarkStart w:id="2" w:name="_Toc409095020"/>
-      <w:r>
-        <w:t>Logboek</w:t>
-      </w:r>
-      <w:bookmarkEnd w:id="2"/>
+        <w:t>Het realiseren van een</w:t>
+      </w:r>
+      <w:r>
+        <w:t xml:space="preserve"> automatische regeling van een kruispunt gestuurd met een enkele output met lusdetectie en een manuele voetgangersknop.</w:t>
+      </w:r>
+    </w:p>
+    <w:p>
+      <w:pPr>
+        <w:pStyle w:val="Geenafstand"/>
+      </w:pPr>
+    </w:p>
+    <w:p>
+      <w:pPr>
+        <w:pStyle w:val="Geenafstand"/>
+      </w:pPr>
+    </w:p>
+    <w:p>
+      <w:pPr>
+        <w:pStyle w:val="Geenafstand"/>
+      </w:pPr>
+    </w:p>
+    <w:p>
+      <w:pPr>
+        <w:pStyle w:val="Geenafstand"/>
+      </w:pPr>
+    </w:p>
+    <w:p>
+      <w:pPr>
+        <w:pStyle w:val="Geenafstand"/>
+      </w:pPr>
+    </w:p>
+    <w:p>
+      <w:pPr>
+        <w:pStyle w:val="Geenafstand"/>
+      </w:pPr>
+    </w:p>
+    <w:p>
+      <w:pPr>
+        <w:pStyle w:val="Geenafstand"/>
+      </w:pPr>
+    </w:p>
+    <w:p>
+      <w:pPr>
+        <w:pStyle w:val="Geenafstand"/>
+      </w:pPr>
+    </w:p>
+    <w:p>
+      <w:pPr>
+        <w:pStyle w:val="Geenafstand"/>
+      </w:pPr>
+    </w:p>
+    <w:p>
+      <w:pPr>
+        <w:pStyle w:val="Geenafstand"/>
+      </w:pPr>
+    </w:p>
+    <w:p>
+      <w:pPr>
+        <w:pStyle w:val="Geenafstand"/>
+      </w:pPr>
+    </w:p>
+    <w:p>
+      <w:pPr>
+        <w:pStyle w:val="Geenafstand"/>
+      </w:pPr>
+    </w:p>
+    <w:p>
+      <w:pPr>
+        <w:pStyle w:val="Geenafstand"/>
+      </w:pPr>
+    </w:p>
+    <w:p>
+      <w:pPr>
+        <w:pStyle w:val="Geenafstand"/>
+      </w:pPr>
+    </w:p>
+    <w:p>
+      <w:pPr>
+        <w:pStyle w:val="Geenafstand"/>
+      </w:pPr>
     </w:p>
     <w:p/>
     <w:p/>
-    <w:p/>
-    <w:p/>
-    <w:p/>
-    <w:p/>
-    <w:p/>
-    <w:p/>
-    <w:p/>
-    <w:p/>
-    <w:p/>
-    <w:p/>
-    <w:p/>
-    <w:p/>
-    <w:p/>
-    <w:p/>
-    <w:p/>
-    <w:p/>
-    <w:p/>
     <w:p>
       <w:pPr>
         <w:pStyle w:val="Kop1"/>
       </w:pPr>
-      <w:bookmarkStart w:id="3" w:name="_Toc409095021"/>
+      <w:proofErr w:type="spellStart"/>
       <w:r>
         <w:lastRenderedPageBreak/>
-        <w:t>Werking van de installatie</w:t>
-      </w:r>
-      <w:bookmarkEnd w:id="3"/>
+        <w:t>Lusdetectie</w:t>
+      </w:r>
+      <w:proofErr w:type="spellEnd"/>
     </w:p>
     <w:p>
       <w:pPr>
         <w:pStyle w:val="Kop2"/>
       </w:pPr>
       <w:r>
-        <w:t>Detectielus</w:t>
-      </w:r>
-    </w:p>
-    <w:p>
-      <w:pPr>
-        <w:pStyle w:val="Kop3"/>
-      </w:pPr>
-      <w:r>
         <w:t>Versie 1</w:t>
       </w:r>
     </w:p>
@@ -2591,12 +2803,15 @@
         <w:pStyle w:val="Geenafstand"/>
       </w:pPr>
       <w:r>
-        <w:t>Een detectielus is een elektronische schakeling waarbij met behulp van een spoel en de verstoring van het magnetisch veld ervan doormiddel van een met</w:t>
-      </w:r>
-      <w:bookmarkStart w:id="4" w:name="_GoBack"/>
-      <w:bookmarkEnd w:id="4"/>
-      <w:r>
-        <w:t xml:space="preserve">alen plaat. De metalen plaat verstoord het magnetisch veld waardoor de impedantie verhoogt en dus de frequentie ook. We bekomen dit signaal met een </w:t>
+        <w:t xml:space="preserve">Een detectielus is een elektronische schakeling waarbij met behulp van een spoel en de verstoring van het magnetisch veld ervan doormiddel van een metalen plaat. De metalen plaat </w:t>
+      </w:r>
+      <w:proofErr w:type="gramStart"/>
+      <w:r>
+        <w:t>verstoord</w:t>
+      </w:r>
+      <w:proofErr w:type="gramEnd"/>
+      <w:r>
+        <w:t xml:space="preserve"> het magnetisch veld waardoor de impedantie verhoogt en dus de frequentie ook. We bekomen dit signaal met een </w:t>
       </w:r>
       <w:proofErr w:type="spellStart"/>
       <w:r>
@@ -2620,13 +2835,8 @@
       </w:r>
       <w:proofErr w:type="spellEnd"/>
       <w:r>
-        <w:t xml:space="preserve"> </w:t>
-      </w:r>
-      <w:proofErr w:type="spellStart"/>
-      <w:r>
-        <w:t>trigger</w:t>
-      </w:r>
-      <w:proofErr w:type="spellEnd"/>
+        <w:t xml:space="preserve"> trigger</w:t>
+      </w:r>
       <w:r>
         <w:t xml:space="preserve"> om dit signaal om te vormen naar een blokgolf. Door de verhoging van de frequentie wanneer de metalen plaat erover komt kunnen we dit meten met een </w:t>
       </w:r>
@@ -2703,7 +2913,7 @@
                     </a:ln>
                     <a:extLst>
                       <a:ext uri="{53640926-AAD7-44D8-BBD7-CCE9431645EC}">
-                        <a14:shadowObscured xmlns:a14="http://schemas.microsoft.com/office/drawing/2010/main" xmlns:wps="http://schemas.microsoft.com/office/word/2010/wordprocessingShape" xmlns:wpi="http://schemas.microsoft.com/office/word/2010/wordprocessingInk" xmlns:wpg="http://schemas.microsoft.com/office/word/2010/wordprocessingGroup" xmlns:w15="http://schemas.microsoft.com/office/word/2012/wordml" xmlns:w14="http://schemas.microsoft.com/office/word/2010/wordml" xmlns:w="http://schemas.openxmlformats.org/wordprocessingml/2006/main" xmlns:w10="urn:schemas-microsoft-com:office:word" xmlns:wp14="http://schemas.microsoft.com/office/word/2010/wordprocessingDrawing" xmlns:v="urn:schemas-microsoft-com:vml" xmlns:o="urn:schemas-microsoft-com:office:office" xmlns:mc="http://schemas.openxmlformats.org/markup-compatibility/2006" xmlns:wpc="http://schemas.microsoft.com/office/word/2010/wordprocessingCanvas" xmlns=""/>
+                        <a14:shadowObscured xmlns:a14="http://schemas.microsoft.com/office/drawing/2010/main"/>
                       </a:ext>
                     </a:extLst>
                   </pic:spPr>
@@ -2836,6 +3046,22 @@
     <w:p>
       <w:pPr>
         <w:pStyle w:val="Geenafstand"/>
+      </w:pPr>
+    </w:p>
+    <w:p>
+      <w:pPr>
+        <w:pStyle w:val="Geenafstand"/>
+        <w:rPr>
+          <w:b/>
+        </w:rPr>
+      </w:pPr>
+    </w:p>
+    <w:p>
+      <w:pPr>
+        <w:pStyle w:val="Geenafstand"/>
+        <w:rPr>
+          <w:b/>
+        </w:rPr>
       </w:pPr>
     </w:p>
     <w:p>
@@ -2888,7 +3114,7 @@
                     <a:blip r:embed="rId8" cstate="print">
                       <a:extLst>
                         <a:ext uri="{28A0092B-C50C-407E-A947-70E740481C1C}">
-                          <a14:useLocalDpi xmlns:a14="http://schemas.microsoft.com/office/drawing/2010/main" xmlns:wps="http://schemas.microsoft.com/office/word/2010/wordprocessingShape" xmlns:wpi="http://schemas.microsoft.com/office/word/2010/wordprocessingInk" xmlns:wpg="http://schemas.microsoft.com/office/word/2010/wordprocessingGroup" xmlns:w15="http://schemas.microsoft.com/office/word/2012/wordml" xmlns:w14="http://schemas.microsoft.com/office/word/2010/wordml" xmlns:w="http://schemas.openxmlformats.org/wordprocessingml/2006/main" xmlns:w10="urn:schemas-microsoft-com:office:word" xmlns:wp14="http://schemas.microsoft.com/office/word/2010/wordprocessingDrawing" xmlns:v="urn:schemas-microsoft-com:vml" xmlns:o="urn:schemas-microsoft-com:office:office" xmlns:mc="http://schemas.openxmlformats.org/markup-compatibility/2006" xmlns:wpc="http://schemas.microsoft.com/office/word/2010/wordprocessingCanvas" xmlns="" val="0"/>
+                          <a14:useLocalDpi xmlns:a14="http://schemas.microsoft.com/office/drawing/2010/main" val="0"/>
                         </a:ext>
                       </a:extLst>
                     </a:blip>
@@ -2931,67 +3157,57 @@
       </w:r>
       <w:proofErr w:type="spellStart"/>
       <w:r>
-        <w:t>schmitt-</w:t>
+        <w:t>schmitt</w:t>
+      </w:r>
+      <w:proofErr w:type="spellEnd"/>
+      <w:r>
+        <w:t>-</w:t>
       </w:r>
       <w:r>
         <w:t>trigger</w:t>
       </w:r>
+      <w:r>
+        <w:t xml:space="preserve"> met een frequentie van 141kHz, een periode van 7,1µs en een peak </w:t>
+      </w:r>
+      <w:proofErr w:type="spellStart"/>
+      <w:r>
+        <w:t>to</w:t>
+      </w:r>
       <w:proofErr w:type="spellEnd"/>
       <w:r>
-        <w:t xml:space="preserve"> met een frequentie van 141kHz, een periode van 7,1µs en een </w:t>
+        <w:t xml:space="preserve"> peak spanning van ongeveer 5V. In het blauw zie je het signaal van de oscillator na de </w:t>
       </w:r>
       <w:proofErr w:type="spellStart"/>
       <w:r>
-        <w:t>peak</w:t>
+        <w:t>schmitt</w:t>
       </w:r>
       <w:proofErr w:type="spellEnd"/>
       <w:r>
-        <w:t xml:space="preserve"> to </w:t>
+        <w:t>-</w:t>
+      </w:r>
+      <w:r>
+        <w:t>trigger</w:t>
+      </w:r>
+      <w:r>
+        <w:t xml:space="preserve"> die nu een blokgolf is met dezelfde frequentie, periode en peak </w:t>
       </w:r>
       <w:proofErr w:type="spellStart"/>
       <w:r>
-        <w:t>peak</w:t>
+        <w:t>to</w:t>
       </w:r>
       <w:proofErr w:type="spellEnd"/>
       <w:r>
-        <w:t xml:space="preserve"> spanning van ongeveer 5V. In het blauw zie je het signaal van de oscillator na de </w:t>
-      </w:r>
-      <w:proofErr w:type="spellStart"/>
-      <w:r>
-        <w:t>schmitt-</w:t>
-      </w:r>
-      <w:r>
-        <w:t>trigger</w:t>
-      </w:r>
-      <w:proofErr w:type="spellEnd"/>
-      <w:r>
-        <w:t xml:space="preserve"> die nu een blokgolf is met dezelfde frequentie, periode en </w:t>
-      </w:r>
-      <w:proofErr w:type="spellStart"/>
-      <w:r>
-        <w:t>peak</w:t>
-      </w:r>
-      <w:proofErr w:type="spellEnd"/>
-      <w:r>
-        <w:t xml:space="preserve"> to </w:t>
-      </w:r>
-      <w:proofErr w:type="spellStart"/>
-      <w:r>
-        <w:t>peak</w:t>
-      </w:r>
-      <w:proofErr w:type="spellEnd"/>
-      <w:r>
-        <w:t xml:space="preserve"> spanning als het signaal ervoor.</w:t>
-      </w:r>
-    </w:p>
-    <w:p>
-      <w:pPr>
-        <w:pStyle w:val="Geenafstand"/>
-      </w:pPr>
-    </w:p>
-    <w:p>
-      <w:pPr>
-        <w:pStyle w:val="Kop3"/>
+        <w:t xml:space="preserve"> peak spanning als het signaal ervoor.</w:t>
+      </w:r>
+    </w:p>
+    <w:p>
+      <w:pPr>
+        <w:pStyle w:val="Geenafstand"/>
+      </w:pPr>
+    </w:p>
+    <w:p>
+      <w:pPr>
+        <w:pStyle w:val="Kop2"/>
       </w:pPr>
       <w:r>
         <w:t>Versie 2</w:t>
@@ -3008,10 +3224,6 @@
     <w:p>
       <w:pPr>
         <w:pStyle w:val="Geenafstand"/>
-      </w:pPr>
-    </w:p>
-    <w:p>
-      <w:pPr>
         <w:rPr>
           <w:b/>
         </w:rPr>
@@ -3021,18 +3233,17 @@
           <w:noProof/>
           <w:lang w:eastAsia="nl-BE"/>
         </w:rPr>
-        <w:lastRenderedPageBreak/>
         <w:drawing>
-          <wp:anchor distT="0" distB="0" distL="114300" distR="114300" simplePos="0" relativeHeight="251658240" behindDoc="1" locked="0" layoutInCell="1" allowOverlap="1">
+          <wp:anchor distT="0" distB="0" distL="114300" distR="114300" simplePos="0" relativeHeight="251660800" behindDoc="1" locked="0" layoutInCell="1" allowOverlap="1">
             <wp:simplePos x="0" y="0"/>
             <wp:positionH relativeFrom="margin">
-              <wp:posOffset>22805</wp:posOffset>
+              <wp:posOffset>3810</wp:posOffset>
             </wp:positionH>
             <wp:positionV relativeFrom="paragraph">
-              <wp:posOffset>290581</wp:posOffset>
+              <wp:posOffset>313055</wp:posOffset>
             </wp:positionV>
-            <wp:extent cx="4691269" cy="2944857"/>
-            <wp:effectExtent l="0" t="0" r="0" b="8255"/>
+            <wp:extent cx="5434330" cy="3411220"/>
+            <wp:effectExtent l="0" t="0" r="0" b="0"/>
             <wp:wrapTopAndBottom/>
             <wp:docPr id="4" name="Afbeelding 4"/>
             <wp:cNvGraphicFramePr>
@@ -3049,7 +3260,7 @@
                     <a:blip r:embed="rId9" cstate="print">
                       <a:extLst>
                         <a:ext uri="{28A0092B-C50C-407E-A947-70E740481C1C}">
-                          <a14:useLocalDpi xmlns:a14="http://schemas.microsoft.com/office/drawing/2010/main" xmlns:wps="http://schemas.microsoft.com/office/word/2010/wordprocessingShape" xmlns:wpi="http://schemas.microsoft.com/office/word/2010/wordprocessingInk" xmlns:wpg="http://schemas.microsoft.com/office/word/2010/wordprocessingGroup" xmlns:w15="http://schemas.microsoft.com/office/word/2012/wordml" xmlns:w14="http://schemas.microsoft.com/office/word/2010/wordml" xmlns:w="http://schemas.openxmlformats.org/wordprocessingml/2006/main" xmlns:w10="urn:schemas-microsoft-com:office:word" xmlns:wp14="http://schemas.microsoft.com/office/word/2010/wordprocessingDrawing" xmlns:v="urn:schemas-microsoft-com:vml" xmlns:o="urn:schemas-microsoft-com:office:office" xmlns:mc="http://schemas.openxmlformats.org/markup-compatibility/2006" xmlns:wpc="http://schemas.microsoft.com/office/word/2010/wordprocessingCanvas" xmlns="" val="0"/>
+                          <a14:useLocalDpi xmlns:a14="http://schemas.microsoft.com/office/drawing/2010/main" val="0"/>
                         </a:ext>
                       </a:extLst>
                     </a:blip>
@@ -3059,7 +3270,7 @@
                   <pic:spPr bwMode="auto">
                     <a:xfrm>
                       <a:off x="0" y="0"/>
-                      <a:ext cx="4691269" cy="2944857"/>
+                      <a:ext cx="5434330" cy="3411220"/>
                     </a:xfrm>
                     <a:prstGeom prst="rect">
                       <a:avLst/>
@@ -3069,13 +3280,19 @@
                     </a:ln>
                     <a:extLst>
                       <a:ext uri="{53640926-AAD7-44D8-BBD7-CCE9431645EC}">
-                        <a14:shadowObscured xmlns:a14="http://schemas.microsoft.com/office/drawing/2010/main" xmlns:wps="http://schemas.microsoft.com/office/word/2010/wordprocessingShape" xmlns:wpi="http://schemas.microsoft.com/office/word/2010/wordprocessingInk" xmlns:wpg="http://schemas.microsoft.com/office/word/2010/wordprocessingGroup" xmlns:w15="http://schemas.microsoft.com/office/word/2012/wordml" xmlns:w14="http://schemas.microsoft.com/office/word/2010/wordml" xmlns:w="http://schemas.openxmlformats.org/wordprocessingml/2006/main" xmlns:w10="urn:schemas-microsoft-com:office:word" xmlns:wp14="http://schemas.microsoft.com/office/word/2010/wordprocessingDrawing" xmlns:v="urn:schemas-microsoft-com:vml" xmlns:o="urn:schemas-microsoft-com:office:office" xmlns:mc="http://schemas.openxmlformats.org/markup-compatibility/2006" xmlns:wpc="http://schemas.microsoft.com/office/word/2010/wordprocessingCanvas" xmlns=""/>
+                        <a14:shadowObscured xmlns:a14="http://schemas.microsoft.com/office/drawing/2010/main"/>
                       </a:ext>
                     </a:extLst>
                   </pic:spPr>
                 </pic:pic>
               </a:graphicData>
             </a:graphic>
+            <wp14:sizeRelH relativeFrom="margin">
+              <wp14:pctWidth>0</wp14:pctWidth>
+            </wp14:sizeRelH>
+            <wp14:sizeRelV relativeFrom="margin">
+              <wp14:pctHeight>0</wp14:pctHeight>
+            </wp14:sizeRelV>
           </wp:anchor>
         </w:drawing>
       </w:r>
@@ -3085,6 +3302,13 @@
         </w:rPr>
         <w:t>Schema:</w:t>
       </w:r>
+    </w:p>
+    <w:p>
+      <w:pPr>
+        <w:rPr>
+          <w:b/>
+        </w:rPr>
+      </w:pPr>
     </w:p>
     <w:p>
       <w:pPr>
@@ -3134,11 +3358,11 @@
       </w:r>
       <w:proofErr w:type="spellStart"/>
       <w:r>
-        <w:t>schmitt-trigger</w:t>
+        <w:t>schmitt</w:t>
       </w:r>
       <w:proofErr w:type="spellEnd"/>
       <w:r>
-        <w:t xml:space="preserve"> om het spanningsniveau te verlagen.</w:t>
+        <w:t>-trigger om het spanningsniveau te verlagen.</w:t>
       </w:r>
     </w:p>
     <w:p>
@@ -3174,7 +3398,6 @@
           <w:noProof/>
           <w:lang w:eastAsia="nl-BE"/>
         </w:rPr>
-        <w:lastRenderedPageBreak/>
         <w:drawing>
           <wp:inline distT="0" distB="0" distL="0" distR="0">
             <wp:extent cx="4834393" cy="4072694"/>
@@ -3196,7 +3419,7 @@
                     <a:blip r:embed="rId10" cstate="print">
                       <a:extLst>
                         <a:ext uri="{28A0092B-C50C-407E-A947-70E740481C1C}">
-                          <a14:useLocalDpi xmlns:a14="http://schemas.microsoft.com/office/drawing/2010/main" xmlns:wps="http://schemas.microsoft.com/office/word/2010/wordprocessingShape" xmlns:wpi="http://schemas.microsoft.com/office/word/2010/wordprocessingInk" xmlns:wpg="http://schemas.microsoft.com/office/word/2010/wordprocessingGroup" xmlns:w15="http://schemas.microsoft.com/office/word/2012/wordml" xmlns:w14="http://schemas.microsoft.com/office/word/2010/wordml" xmlns:w="http://schemas.openxmlformats.org/wordprocessingml/2006/main" xmlns:w10="urn:schemas-microsoft-com:office:word" xmlns:wp14="http://schemas.microsoft.com/office/word/2010/wordprocessingDrawing" xmlns:v="urn:schemas-microsoft-com:vml" xmlns:o="urn:schemas-microsoft-com:office:office" xmlns:mc="http://schemas.openxmlformats.org/markup-compatibility/2006" xmlns:wpc="http://schemas.microsoft.com/office/word/2010/wordprocessingCanvas" xmlns="" val="0"/>
+                          <a14:useLocalDpi xmlns:a14="http://schemas.microsoft.com/office/drawing/2010/main" val="0"/>
                         </a:ext>
                       </a:extLst>
                     </a:blip>
@@ -3217,7 +3440,7 @@
                     </a:ln>
                     <a:extLst>
                       <a:ext uri="{53640926-AAD7-44D8-BBD7-CCE9431645EC}">
-                        <a14:shadowObscured xmlns:a14="http://schemas.microsoft.com/office/drawing/2010/main" xmlns:wps="http://schemas.microsoft.com/office/word/2010/wordprocessingShape" xmlns:wpi="http://schemas.microsoft.com/office/word/2010/wordprocessingInk" xmlns:wpg="http://schemas.microsoft.com/office/word/2010/wordprocessingGroup" xmlns:w15="http://schemas.microsoft.com/office/word/2012/wordml" xmlns:w14="http://schemas.microsoft.com/office/word/2010/wordml" xmlns:w="http://schemas.openxmlformats.org/wordprocessingml/2006/main" xmlns:w10="urn:schemas-microsoft-com:office:word" xmlns:wp14="http://schemas.microsoft.com/office/word/2010/wordprocessingDrawing" xmlns:v="urn:schemas-microsoft-com:vml" xmlns:o="urn:schemas-microsoft-com:office:office" xmlns:mc="http://schemas.openxmlformats.org/markup-compatibility/2006" xmlns:wpc="http://schemas.microsoft.com/office/word/2010/wordprocessingCanvas" xmlns=""/>
+                        <a14:shadowObscured xmlns:a14="http://schemas.microsoft.com/office/drawing/2010/main"/>
                       </a:ext>
                     </a:extLst>
                   </pic:spPr>
@@ -3233,37 +3456,50 @@
     </w:p>
     <w:p>
       <w:r>
-        <w:t xml:space="preserve">Het bovenste signaal is de output van de oscillator. Deze heeft een frequentie van 52kHz met een </w:t>
+        <w:t xml:space="preserve">Het bovenste signaal is de output van de oscillator. Deze heeft een frequentie van 52kHz met een peak- </w:t>
       </w:r>
       <w:proofErr w:type="spellStart"/>
       <w:r>
-        <w:t>peak</w:t>
+        <w:t>to</w:t>
       </w:r>
       <w:proofErr w:type="spellEnd"/>
       <w:r>
-        <w:t xml:space="preserve">- to </w:t>
+        <w:t xml:space="preserve"> peak spanning van 6,25V.</w:t>
+      </w:r>
+    </w:p>
+    <w:p>
+      <w:r>
+        <w:t xml:space="preserve">Het onderste signaal is de output van de </w:t>
       </w:r>
       <w:proofErr w:type="spellStart"/>
       <w:r>
-        <w:t>peak</w:t>
+        <w:t>schmitt</w:t>
       </w:r>
       <w:proofErr w:type="spellEnd"/>
       <w:r>
-        <w:t xml:space="preserve"> spanning van 6,25V.</w:t>
-      </w:r>
-    </w:p>
-    <w:p>
-      <w:r>
-        <w:t xml:space="preserve">Het onderste signaal is de output van de </w:t>
-      </w:r>
+        <w:t>-trigger. Deze is een blokgolf van dezelfde frequentie als de sinus erboven.</w:t>
+      </w:r>
+    </w:p>
+    <w:p/>
+    <w:p/>
+    <w:p/>
+    <w:p/>
+    <w:p/>
+    <w:p/>
+    <w:p>
+      <w:pPr>
+        <w:pStyle w:val="Kop1"/>
+      </w:pPr>
       <w:proofErr w:type="spellStart"/>
       <w:r>
-        <w:t>schmitt-trigger</w:t>
+        <w:lastRenderedPageBreak/>
+        <w:t>Vetragingsschema</w:t>
       </w:r>
       <w:proofErr w:type="spellEnd"/>
-      <w:r>
-        <w:t>. Deze is een blokgolf van dezelfde frequentie als de sinus erboven.</w:t>
-      </w:r>
+    </w:p>
+    <w:p>
+      <w:bookmarkStart w:id="2" w:name="_GoBack"/>
+      <w:bookmarkEnd w:id="2"/>
     </w:p>
     <w:p/>
     <w:p/>
@@ -3362,11 +3598,74 @@
       <w:pPr>
         <w:pStyle w:val="Kop1"/>
       </w:pPr>
-      <w:bookmarkStart w:id="5" w:name="_Toc409095027"/>
+      <w:bookmarkStart w:id="3" w:name="_Toc409095027"/>
       <w:r>
         <w:lastRenderedPageBreak/>
         <w:t>Schema’s</w:t>
       </w:r>
+      <w:bookmarkEnd w:id="3"/>
+    </w:p>
+    <w:p>
+      <w:pPr>
+        <w:pStyle w:val="Kop2"/>
+      </w:pPr>
+      <w:r>
+        <w:t>Elektrisch/</w:t>
+      </w:r>
+      <w:r>
+        <w:t>Elektronisch</w:t>
+      </w:r>
+    </w:p>
+    <w:p>
+      <w:pPr>
+        <w:pStyle w:val="Kop2"/>
+      </w:pPr>
+      <w:r>
+        <w:t>Programma’s</w:t>
+      </w:r>
+    </w:p>
+    <w:p>
+      <w:pPr>
+        <w:pStyle w:val="Kop2"/>
+      </w:pPr>
+      <w:r>
+        <w:t>Sturingen</w:t>
+      </w:r>
+    </w:p>
+    <w:p>
+      <w:pPr>
+        <w:pStyle w:val="Kop2"/>
+      </w:pPr>
+      <w:r>
+        <w:t>….</w:t>
+      </w:r>
+    </w:p>
+    <w:p>
+      <w:pPr>
+        <w:pStyle w:val="Kop1"/>
+      </w:pPr>
+      <w:bookmarkStart w:id="4" w:name="_Toc409095033"/>
+      <w:r>
+        <w:t>Uitleg van de componenten</w:t>
+      </w:r>
+      <w:bookmarkEnd w:id="4"/>
+    </w:p>
+    <w:p>
+      <w:pPr>
+        <w:pStyle w:val="Kop2"/>
+      </w:pPr>
+      <w:r>
+        <w:t xml:space="preserve">Componentenlijst </w:t>
+      </w:r>
+    </w:p>
+    <w:p>
+      <w:pPr>
+        <w:pStyle w:val="Kop2"/>
+      </w:pPr>
+      <w:bookmarkStart w:id="5" w:name="_Toc409095037"/>
+      <w:r>
+        <w:t>Sensoren</w:t>
+      </w:r>
       <w:bookmarkEnd w:id="5"/>
     </w:p>
     <w:p>
@@ -3374,10 +3673,10 @@
         <w:pStyle w:val="Kop2"/>
       </w:pPr>
       <w:r>
-        <w:t>Elektrisch/</w:t>
-      </w:r>
-      <w:r>
-        <w:t>Elektronisch</w:t>
+        <w:t>MCU</w:t>
+      </w:r>
+      <w:r>
+        <w:t xml:space="preserve"> </w:t>
       </w:r>
     </w:p>
     <w:p>
@@ -3385,91 +3684,28 @@
         <w:pStyle w:val="Kop2"/>
       </w:pPr>
       <w:r>
-        <w:t>Programma’s</w:t>
+        <w:t>Communicatie</w:t>
       </w:r>
     </w:p>
     <w:p>
       <w:pPr>
         <w:pStyle w:val="Kop2"/>
       </w:pPr>
-      <w:r>
-        <w:t>Sturingen</w:t>
-      </w:r>
+      <w:bookmarkStart w:id="6" w:name="_Toc409095041"/>
+      <w:r>
+        <w:t>Veiligheidsrelais</w:t>
+      </w:r>
+      <w:bookmarkEnd w:id="6"/>
     </w:p>
     <w:p>
       <w:pPr>
         <w:pStyle w:val="Kop2"/>
       </w:pPr>
-      <w:r>
-        <w:t>….</w:t>
-      </w:r>
-    </w:p>
-    <w:p>
-      <w:pPr>
-        <w:pStyle w:val="Kop1"/>
-      </w:pPr>
-      <w:bookmarkStart w:id="6" w:name="_Toc409095033"/>
-      <w:r>
-        <w:t>Uitleg van de componenten</w:t>
-      </w:r>
-      <w:bookmarkEnd w:id="6"/>
-    </w:p>
-    <w:p>
-      <w:pPr>
-        <w:pStyle w:val="Kop2"/>
-      </w:pPr>
-      <w:r>
-        <w:t xml:space="preserve">Componentenlijst </w:t>
-      </w:r>
-    </w:p>
-    <w:p>
-      <w:pPr>
-        <w:pStyle w:val="Kop2"/>
-      </w:pPr>
-      <w:bookmarkStart w:id="7" w:name="_Toc409095037"/>
-      <w:r>
-        <w:t>Sensoren</w:t>
+      <w:bookmarkStart w:id="7" w:name="_Toc409095042"/>
+      <w:r>
+        <w:t>………………………</w:t>
       </w:r>
       <w:bookmarkEnd w:id="7"/>
-    </w:p>
-    <w:p>
-      <w:pPr>
-        <w:pStyle w:val="Kop2"/>
-      </w:pPr>
-      <w:r>
-        <w:t>MCU</w:t>
-      </w:r>
-      <w:r>
-        <w:t xml:space="preserve"> </w:t>
-      </w:r>
-    </w:p>
-    <w:p>
-      <w:pPr>
-        <w:pStyle w:val="Kop2"/>
-      </w:pPr>
-      <w:r>
-        <w:t>Communicatie</w:t>
-      </w:r>
-    </w:p>
-    <w:p>
-      <w:pPr>
-        <w:pStyle w:val="Kop2"/>
-      </w:pPr>
-      <w:bookmarkStart w:id="8" w:name="_Toc409095041"/>
-      <w:r>
-        <w:t>Veiligheidsrelais</w:t>
-      </w:r>
-      <w:bookmarkEnd w:id="8"/>
-    </w:p>
-    <w:p>
-      <w:pPr>
-        <w:pStyle w:val="Kop2"/>
-      </w:pPr>
-      <w:bookmarkStart w:id="9" w:name="_Toc409095042"/>
-      <w:r>
-        <w:t>………………………</w:t>
-      </w:r>
-      <w:bookmarkEnd w:id="9"/>
     </w:p>
     <w:p>
       <w:pPr>
@@ -3508,8 +3744,8 @@
 </file>
 
 <file path=word/numbering.xml><?xml version="1.0" encoding="utf-8"?>
-<w:numbering xmlns:ve="http://schemas.openxmlformats.org/markup-compatibility/2006" xmlns:o="urn:schemas-microsoft-com:office:office" xmlns:r="http://schemas.openxmlformats.org/officeDocument/2006/relationships" xmlns:m="http://schemas.openxmlformats.org/officeDocument/2006/math" xmlns:v="urn:schemas-microsoft-com:vml" xmlns:wp="http://schemas.openxmlformats.org/drawingml/2006/wordprocessingDrawing" xmlns:w10="urn:schemas-microsoft-com:office:word" xmlns:w="http://schemas.openxmlformats.org/wordprocessingml/2006/main" xmlns:wne="http://schemas.microsoft.com/office/word/2006/wordml">
-  <w:abstractNum w:abstractNumId="0">
+<w:numbering xmlns:wpc="http://schemas.microsoft.com/office/word/2010/wordprocessingCanvas" xmlns:cx="http://schemas.microsoft.com/office/drawing/2014/chartex" xmlns:cx1="http://schemas.microsoft.com/office/drawing/2015/9/8/chartex" xmlns:cx2="http://schemas.microsoft.com/office/drawing/2015/10/21/chartex" xmlns:cx3="http://schemas.microsoft.com/office/drawing/2016/5/9/chartex" xmlns:cx4="http://schemas.microsoft.com/office/drawing/2016/5/10/chartex" xmlns:cx5="http://schemas.microsoft.com/office/drawing/2016/5/11/chartex" xmlns:cx6="http://schemas.microsoft.com/office/drawing/2016/5/12/chartex" xmlns:cx7="http://schemas.microsoft.com/office/drawing/2016/5/13/chartex" xmlns:cx8="http://schemas.microsoft.com/office/drawing/2016/5/14/chartex" xmlns:mc="http://schemas.openxmlformats.org/markup-compatibility/2006" xmlns:aink="http://schemas.microsoft.com/office/drawing/2016/ink" xmlns:am3d="http://schemas.microsoft.com/office/drawing/2017/model3d" xmlns:o="urn:schemas-microsoft-com:office:office" xmlns:r="http://schemas.openxmlformats.org/officeDocument/2006/relationships" xmlns:m="http://schemas.openxmlformats.org/officeDocument/2006/math" xmlns:v="urn:schemas-microsoft-com:vml" xmlns:wp14="http://schemas.microsoft.com/office/word/2010/wordprocessingDrawing" xmlns:wp="http://schemas.openxmlformats.org/drawingml/2006/wordprocessingDrawing" xmlns:w10="urn:schemas-microsoft-com:office:word" xmlns:w="http://schemas.openxmlformats.org/wordprocessingml/2006/main" xmlns:w14="http://schemas.microsoft.com/office/word/2010/wordml" xmlns:w15="http://schemas.microsoft.com/office/word/2012/wordml" xmlns:w16cid="http://schemas.microsoft.com/office/word/2016/wordml/cid" xmlns:w16se="http://schemas.microsoft.com/office/word/2015/wordml/symex" xmlns:wpg="http://schemas.microsoft.com/office/word/2010/wordprocessingGroup" xmlns:wpi="http://schemas.microsoft.com/office/word/2010/wordprocessingInk" xmlns:wne="http://schemas.microsoft.com/office/word/2006/wordml" xmlns:wps="http://schemas.microsoft.com/office/word/2010/wordprocessingShape" mc:Ignorable="w14 w15 w16se w16cid wp14">
+  <w:abstractNum w:abstractNumId="0" w15:restartNumberingAfterBreak="0">
     <w:nsid w:val="223C0248"/>
     <w:multiLevelType w:val="hybridMultilevel"/>
     <w:tmpl w:val="0FDCE992"/>
@@ -3598,7 +3834,7 @@
       </w:pPr>
     </w:lvl>
   </w:abstractNum>
-  <w:abstractNum w:abstractNumId="1">
+  <w:abstractNum w:abstractNumId="1" w15:restartNumberingAfterBreak="0">
     <w:nsid w:val="53B17700"/>
     <w:multiLevelType w:val="hybridMultilevel"/>
     <w:tmpl w:val="87706216"/>
@@ -3687,7 +3923,7 @@
       </w:pPr>
     </w:lvl>
   </w:abstractNum>
-  <w:abstractNum w:abstractNumId="2">
+  <w:abstractNum w:abstractNumId="2" w15:restartNumberingAfterBreak="0">
     <w:nsid w:val="65E37185"/>
     <w:multiLevelType w:val="multilevel"/>
     <w:tmpl w:val="08130025"/>
@@ -3782,7 +4018,7 @@
       </w:pPr>
     </w:lvl>
   </w:abstractNum>
-  <w:abstractNum w:abstractNumId="3">
+  <w:abstractNum w:abstractNumId="3" w15:restartNumberingAfterBreak="0">
     <w:nsid w:val="704C6C91"/>
     <w:multiLevelType w:val="hybridMultilevel"/>
     <w:tmpl w:val="28A0CA1C"/>
@@ -3894,7 +4130,7 @@
       </w:rPr>
     </w:lvl>
   </w:abstractNum>
-  <w:abstractNum w:abstractNumId="4">
+  <w:abstractNum w:abstractNumId="4" w15:restartNumberingAfterBreak="0">
     <w:nsid w:val="73BE15B3"/>
     <w:multiLevelType w:val="multilevel"/>
     <w:tmpl w:val="0813001F"/>
@@ -3999,7 +4235,7 @@
 </file>
 
 <file path=word/styles.xml><?xml version="1.0" encoding="utf-8"?>
-<w:styles xmlns:r="http://schemas.openxmlformats.org/officeDocument/2006/relationships" xmlns:w="http://schemas.openxmlformats.org/wordprocessingml/2006/main">
+<w:styles xmlns:mc="http://schemas.openxmlformats.org/markup-compatibility/2006" xmlns:r="http://schemas.openxmlformats.org/officeDocument/2006/relationships" xmlns:w="http://schemas.openxmlformats.org/wordprocessingml/2006/main" xmlns:w14="http://schemas.microsoft.com/office/word/2010/wordml" xmlns:w15="http://schemas.microsoft.com/office/word/2012/wordml" xmlns:w16cid="http://schemas.microsoft.com/office/word/2016/wordml/cid" xmlns:w16se="http://schemas.microsoft.com/office/word/2015/wordml/symex" mc:Ignorable="w14 w15 w16se w16cid">
   <w:docDefaults>
     <w:rPrDefault>
       <w:rPr>
@@ -4015,144 +4251,382 @@
       </w:pPr>
     </w:pPrDefault>
   </w:docDefaults>
-  <w:latentStyles w:defLockedState="0" w:defUIPriority="99" w:defSemiHidden="1" w:defUnhideWhenUsed="1" w:defQFormat="0" w:count="267">
-    <w:lsdException w:name="Normal" w:semiHidden="0" w:uiPriority="0" w:unhideWhenUsed="0" w:qFormat="1"/>
-    <w:lsdException w:name="heading 1" w:semiHidden="0" w:uiPriority="9" w:unhideWhenUsed="0" w:qFormat="1"/>
-    <w:lsdException w:name="heading 2" w:uiPriority="9" w:qFormat="1"/>
-    <w:lsdException w:name="heading 3" w:uiPriority="9" w:qFormat="1"/>
-    <w:lsdException w:name="heading 4" w:uiPriority="9" w:qFormat="1"/>
-    <w:lsdException w:name="heading 5" w:uiPriority="9" w:qFormat="1"/>
-    <w:lsdException w:name="heading 6" w:uiPriority="9" w:qFormat="1"/>
-    <w:lsdException w:name="heading 7" w:uiPriority="9" w:qFormat="1"/>
-    <w:lsdException w:name="heading 8" w:uiPriority="9" w:qFormat="1"/>
-    <w:lsdException w:name="heading 9" w:uiPriority="9" w:qFormat="1"/>
-    <w:lsdException w:name="toc 1" w:uiPriority="39"/>
-    <w:lsdException w:name="toc 2" w:uiPriority="39"/>
-    <w:lsdException w:name="toc 3" w:uiPriority="39"/>
-    <w:lsdException w:name="toc 4" w:uiPriority="39"/>
-    <w:lsdException w:name="toc 5" w:uiPriority="39"/>
-    <w:lsdException w:name="toc 6" w:uiPriority="39"/>
-    <w:lsdException w:name="toc 7" w:uiPriority="39"/>
-    <w:lsdException w:name="toc 8" w:uiPriority="39"/>
-    <w:lsdException w:name="toc 9" w:uiPriority="39"/>
-    <w:lsdException w:name="caption" w:uiPriority="35" w:qFormat="1"/>
-    <w:lsdException w:name="Title" w:semiHidden="0" w:uiPriority="10" w:unhideWhenUsed="0" w:qFormat="1"/>
-    <w:lsdException w:name="Default Paragraph Font" w:uiPriority="1"/>
-    <w:lsdException w:name="Subtitle" w:semiHidden="0" w:uiPriority="11" w:unhideWhenUsed="0" w:qFormat="1"/>
-    <w:lsdException w:name="Strong" w:semiHidden="0" w:uiPriority="22" w:unhideWhenUsed="0" w:qFormat="1"/>
-    <w:lsdException w:name="Emphasis" w:semiHidden="0" w:uiPriority="20" w:unhideWhenUsed="0" w:qFormat="1"/>
-    <w:lsdException w:name="Table Grid" w:semiHidden="0" w:uiPriority="59" w:unhideWhenUsed="0"/>
-    <w:lsdException w:name="Placeholder Text" w:unhideWhenUsed="0"/>
-    <w:lsdException w:name="No Spacing" w:semiHidden="0" w:uiPriority="1" w:unhideWhenUsed="0" w:qFormat="1"/>
-    <w:lsdException w:name="Light Shading" w:semiHidden="0" w:uiPriority="60" w:unhideWhenUsed="0"/>
-    <w:lsdException w:name="Light List" w:semiHidden="0" w:uiPriority="61" w:unhideWhenUsed="0"/>
-    <w:lsdException w:name="Light Grid" w:semiHidden="0" w:uiPriority="62" w:unhideWhenUsed="0"/>
-    <w:lsdException w:name="Medium Shading 1" w:semiHidden="0" w:uiPriority="63" w:unhideWhenUsed="0"/>
-    <w:lsdException w:name="Medium Shading 2" w:semiHidden="0" w:uiPriority="64" w:unhideWhenUsed="0"/>
-    <w:lsdException w:name="Medium List 1" w:semiHidden="0" w:uiPriority="65" w:unhideWhenUsed="0"/>
-    <w:lsdException w:name="Medium List 2" w:semiHidden="0" w:uiPriority="66" w:unhideWhenUsed="0"/>
-    <w:lsdException w:name="Medium Grid 1" w:semiHidden="0" w:uiPriority="67" w:unhideWhenUsed="0"/>
-    <w:lsdException w:name="Medium Grid 2" w:semiHidden="0" w:uiPriority="68" w:unhideWhenUsed="0"/>
-    <w:lsdException w:name="Medium Grid 3" w:semiHidden="0" w:uiPriority="69" w:unhideWhenUsed="0"/>
-    <w:lsdException w:name="Dark List" w:semiHidden="0" w:uiPriority="70" w:unhideWhenUsed="0"/>
-    <w:lsdException w:name="Colorful Shading" w:semiHidden="0" w:uiPriority="71" w:unhideWhenUsed="0"/>
-    <w:lsdException w:name="Colorful List" w:semiHidden="0" w:uiPriority="72" w:unhideWhenUsed="0"/>
-    <w:lsdException w:name="Colorful Grid" w:semiHidden="0" w:uiPriority="73" w:unhideWhenUsed="0"/>
-    <w:lsdException w:name="Light Shading Accent 1" w:semiHidden="0" w:uiPriority="60" w:unhideWhenUsed="0"/>
-    <w:lsdException w:name="Light List Accent 1" w:semiHidden="0" w:uiPriority="61" w:unhideWhenUsed="0"/>
-    <w:lsdException w:name="Light Grid Accent 1" w:semiHidden="0" w:uiPriority="62" w:unhideWhenUsed="0"/>
-    <w:lsdException w:name="Medium Shading 1 Accent 1" w:semiHidden="0" w:uiPriority="63" w:unhideWhenUsed="0"/>
-    <w:lsdException w:name="Medium Shading 2 Accent 1" w:semiHidden="0" w:uiPriority="64" w:unhideWhenUsed="0"/>
-    <w:lsdException w:name="Medium List 1 Accent 1" w:semiHidden="0" w:uiPriority="65" w:unhideWhenUsed="0"/>
-    <w:lsdException w:name="Revision" w:unhideWhenUsed="0"/>
-    <w:lsdException w:name="List Paragraph" w:semiHidden="0" w:uiPriority="34" w:unhideWhenUsed="0" w:qFormat="1"/>
-    <w:lsdException w:name="Quote" w:semiHidden="0" w:uiPriority="29" w:unhideWhenUsed="0" w:qFormat="1"/>
-    <w:lsdException w:name="Intense Quote" w:semiHidden="0" w:uiPriority="30" w:unhideWhenUsed="0" w:qFormat="1"/>
-    <w:lsdException w:name="Medium List 2 Accent 1" w:semiHidden="0" w:uiPriority="66" w:unhideWhenUsed="0"/>
-    <w:lsdException w:name="Medium Grid 1 Accent 1" w:semiHidden="0" w:uiPriority="67" w:unhideWhenUsed="0"/>
-    <w:lsdException w:name="Medium Grid 2 Accent 1" w:semiHidden="0" w:uiPriority="68" w:unhideWhenUsed="0"/>
-    <w:lsdException w:name="Medium Grid 3 Accent 1" w:semiHidden="0" w:uiPriority="69" w:unhideWhenUsed="0"/>
-    <w:lsdException w:name="Dark List Accent 1" w:semiHidden="0" w:uiPriority="70" w:unhideWhenUsed="0"/>
-    <w:lsdException w:name="Colorful Shading Accent 1" w:semiHidden="0" w:uiPriority="71" w:unhideWhenUsed="0"/>
-    <w:lsdException w:name="Colorful List Accent 1" w:semiHidden="0" w:uiPriority="72" w:unhideWhenUsed="0"/>
-    <w:lsdException w:name="Colorful Grid Accent 1" w:semiHidden="0" w:uiPriority="73" w:unhideWhenUsed="0"/>
-    <w:lsdException w:name="Light Shading Accent 2" w:semiHidden="0" w:uiPriority="60" w:unhideWhenUsed="0"/>
-    <w:lsdException w:name="Light List Accent 2" w:semiHidden="0" w:uiPriority="61" w:unhideWhenUsed="0"/>
-    <w:lsdException w:name="Light Grid Accent 2" w:semiHidden="0" w:uiPriority="62" w:unhideWhenUsed="0"/>
-    <w:lsdException w:name="Medium Shading 1 Accent 2" w:semiHidden="0" w:uiPriority="63" w:unhideWhenUsed="0"/>
-    <w:lsdException w:name="Medium Shading 2 Accent 2" w:semiHidden="0" w:uiPriority="64" w:unhideWhenUsed="0"/>
-    <w:lsdException w:name="Medium List 1 Accent 2" w:semiHidden="0" w:uiPriority="65" w:unhideWhenUsed="0"/>
-    <w:lsdException w:name="Medium List 2 Accent 2" w:semiHidden="0" w:uiPriority="66" w:unhideWhenUsed="0"/>
-    <w:lsdException w:name="Medium Grid 1 Accent 2" w:semiHidden="0" w:uiPriority="67" w:unhideWhenUsed="0"/>
-    <w:lsdException w:name="Medium Grid 2 Accent 2" w:semiHidden="0" w:uiPriority="68" w:unhideWhenUsed="0"/>
-    <w:lsdException w:name="Medium Grid 3 Accent 2" w:semiHidden="0" w:uiPriority="69" w:unhideWhenUsed="0"/>
-    <w:lsdException w:name="Dark List Accent 2" w:semiHidden="0" w:uiPriority="70" w:unhideWhenUsed="0"/>
-    <w:lsdException w:name="Colorful Shading Accent 2" w:semiHidden="0" w:uiPriority="71" w:unhideWhenUsed="0"/>
-    <w:lsdException w:name="Colorful List Accent 2" w:semiHidden="0" w:uiPriority="72" w:unhideWhenUsed="0"/>
-    <w:lsdException w:name="Colorful Grid Accent 2" w:semiHidden="0" w:uiPriority="73" w:unhideWhenUsed="0"/>
-    <w:lsdException w:name="Light Shading Accent 3" w:semiHidden="0" w:uiPriority="60" w:unhideWhenUsed="0"/>
-    <w:lsdException w:name="Light List Accent 3" w:semiHidden="0" w:uiPriority="61" w:unhideWhenUsed="0"/>
-    <w:lsdException w:name="Light Grid Accent 3" w:semiHidden="0" w:uiPriority="62" w:unhideWhenUsed="0"/>
-    <w:lsdException w:name="Medium Shading 1 Accent 3" w:semiHidden="0" w:uiPriority="63" w:unhideWhenUsed="0"/>
-    <w:lsdException w:name="Medium Shading 2 Accent 3" w:semiHidden="0" w:uiPriority="64" w:unhideWhenUsed="0"/>
-    <w:lsdException w:name="Medium List 1 Accent 3" w:semiHidden="0" w:uiPriority="65" w:unhideWhenUsed="0"/>
-    <w:lsdException w:name="Medium List 2 Accent 3" w:semiHidden="0" w:uiPriority="66" w:unhideWhenUsed="0"/>
-    <w:lsdException w:name="Medium Grid 1 Accent 3" w:semiHidden="0" w:uiPriority="67" w:unhideWhenUsed="0"/>
-    <w:lsdException w:name="Medium Grid 2 Accent 3" w:semiHidden="0" w:uiPriority="68" w:unhideWhenUsed="0"/>
-    <w:lsdException w:name="Medium Grid 3 Accent 3" w:semiHidden="0" w:uiPriority="69" w:unhideWhenUsed="0"/>
-    <w:lsdException w:name="Dark List Accent 3" w:semiHidden="0" w:uiPriority="70" w:unhideWhenUsed="0"/>
-    <w:lsdException w:name="Colorful Shading Accent 3" w:semiHidden="0" w:uiPriority="71" w:unhideWhenUsed="0"/>
-    <w:lsdException w:name="Colorful List Accent 3" w:semiHidden="0" w:uiPriority="72" w:unhideWhenUsed="0"/>
-    <w:lsdException w:name="Colorful Grid Accent 3" w:semiHidden="0" w:uiPriority="73" w:unhideWhenUsed="0"/>
-    <w:lsdException w:name="Light Shading Accent 4" w:semiHidden="0" w:uiPriority="60" w:unhideWhenUsed="0"/>
-    <w:lsdException w:name="Light List Accent 4" w:semiHidden="0" w:uiPriority="61" w:unhideWhenUsed="0"/>
-    <w:lsdException w:name="Light Grid Accent 4" w:semiHidden="0" w:uiPriority="62" w:unhideWhenUsed="0"/>
-    <w:lsdException w:name="Medium Shading 1 Accent 4" w:semiHidden="0" w:uiPriority="63" w:unhideWhenUsed="0"/>
-    <w:lsdException w:name="Medium Shading 2 Accent 4" w:semiHidden="0" w:uiPriority="64" w:unhideWhenUsed="0"/>
-    <w:lsdException w:name="Medium List 1 Accent 4" w:semiHidden="0" w:uiPriority="65" w:unhideWhenUsed="0"/>
-    <w:lsdException w:name="Medium List 2 Accent 4" w:semiHidden="0" w:uiPriority="66" w:unhideWhenUsed="0"/>
-    <w:lsdException w:name="Medium Grid 1 Accent 4" w:semiHidden="0" w:uiPriority="67" w:unhideWhenUsed="0"/>
-    <w:lsdException w:name="Medium Grid 2 Accent 4" w:semiHidden="0" w:uiPriority="68" w:unhideWhenUsed="0"/>
-    <w:lsdException w:name="Medium Grid 3 Accent 4" w:semiHidden="0" w:uiPriority="69" w:unhideWhenUsed="0"/>
-    <w:lsdException w:name="Dark List Accent 4" w:semiHidden="0" w:uiPriority="70" w:unhideWhenUsed="0"/>
-    <w:lsdException w:name="Colorful Shading Accent 4" w:semiHidden="0" w:uiPriority="71" w:unhideWhenUsed="0"/>
-    <w:lsdException w:name="Colorful List Accent 4" w:semiHidden="0" w:uiPriority="72" w:unhideWhenUsed="0"/>
-    <w:lsdException w:name="Colorful Grid Accent 4" w:semiHidden="0" w:uiPriority="73" w:unhideWhenUsed="0"/>
-    <w:lsdException w:name="Light Shading Accent 5" w:semiHidden="0" w:uiPriority="60" w:unhideWhenUsed="0"/>
-    <w:lsdException w:name="Light List Accent 5" w:semiHidden="0" w:uiPriority="61" w:unhideWhenUsed="0"/>
-    <w:lsdException w:name="Light Grid Accent 5" w:semiHidden="0" w:uiPriority="62" w:unhideWhenUsed="0"/>
-    <w:lsdException w:name="Medium Shading 1 Accent 5" w:semiHidden="0" w:uiPriority="63" w:unhideWhenUsed="0"/>
-    <w:lsdException w:name="Medium Shading 2 Accent 5" w:semiHidden="0" w:uiPriority="64" w:unhideWhenUsed="0"/>
-    <w:lsdException w:name="Medium List 1 Accent 5" w:semiHidden="0" w:uiPriority="65" w:unhideWhenUsed="0"/>
-    <w:lsdException w:name="Medium List 2 Accent 5" w:semiHidden="0" w:uiPriority="66" w:unhideWhenUsed="0"/>
-    <w:lsdException w:name="Medium Grid 1 Accent 5" w:semiHidden="0" w:uiPriority="67" w:unhideWhenUsed="0"/>
-    <w:lsdException w:name="Medium Grid 2 Accent 5" w:semiHidden="0" w:uiPriority="68" w:unhideWhenUsed="0"/>
-    <w:lsdException w:name="Medium Grid 3 Accent 5" w:semiHidden="0" w:uiPriority="69" w:unhideWhenUsed="0"/>
-    <w:lsdException w:name="Dark List Accent 5" w:semiHidden="0" w:uiPriority="70" w:unhideWhenUsed="0"/>
-    <w:lsdException w:name="Colorful Shading Accent 5" w:semiHidden="0" w:uiPriority="71" w:unhideWhenUsed="0"/>
-    <w:lsdException w:name="Colorful List Accent 5" w:semiHidden="0" w:uiPriority="72" w:unhideWhenUsed="0"/>
-    <w:lsdException w:name="Colorful Grid Accent 5" w:semiHidden="0" w:uiPriority="73" w:unhideWhenUsed="0"/>
-    <w:lsdException w:name="Light Shading Accent 6" w:semiHidden="0" w:uiPriority="60" w:unhideWhenUsed="0"/>
-    <w:lsdException w:name="Light List Accent 6" w:semiHidden="0" w:uiPriority="61" w:unhideWhenUsed="0"/>
-    <w:lsdException w:name="Light Grid Accent 6" w:semiHidden="0" w:uiPriority="62" w:unhideWhenUsed="0"/>
-    <w:lsdException w:name="Medium Shading 1 Accent 6" w:semiHidden="0" w:uiPriority="63" w:unhideWhenUsed="0"/>
-    <w:lsdException w:name="Medium Shading 2 Accent 6" w:semiHidden="0" w:uiPriority="64" w:unhideWhenUsed="0"/>
-    <w:lsdException w:name="Medium List 1 Accent 6" w:semiHidden="0" w:uiPriority="65" w:unhideWhenUsed="0"/>
-    <w:lsdException w:name="Medium List 2 Accent 6" w:semiHidden="0" w:uiPriority="66" w:unhideWhenUsed="0"/>
-    <w:lsdException w:name="Medium Grid 1 Accent 6" w:semiHidden="0" w:uiPriority="67" w:unhideWhenUsed="0"/>
-    <w:lsdException w:name="Medium Grid 2 Accent 6" w:semiHidden="0" w:uiPriority="68" w:unhideWhenUsed="0"/>
-    <w:lsdException w:name="Medium Grid 3 Accent 6" w:semiHidden="0" w:uiPriority="69" w:unhideWhenUsed="0"/>
-    <w:lsdException w:name="Dark List Accent 6" w:semiHidden="0" w:uiPriority="70" w:unhideWhenUsed="0"/>
-    <w:lsdException w:name="Colorful Shading Accent 6" w:semiHidden="0" w:uiPriority="71" w:unhideWhenUsed="0"/>
-    <w:lsdException w:name="Colorful List Accent 6" w:semiHidden="0" w:uiPriority="72" w:unhideWhenUsed="0"/>
-    <w:lsdException w:name="Colorful Grid Accent 6" w:semiHidden="0" w:uiPriority="73" w:unhideWhenUsed="0"/>
-    <w:lsdException w:name="Subtle Emphasis" w:semiHidden="0" w:uiPriority="19" w:unhideWhenUsed="0" w:qFormat="1"/>
-    <w:lsdException w:name="Intense Emphasis" w:semiHidden="0" w:uiPriority="21" w:unhideWhenUsed="0" w:qFormat="1"/>
-    <w:lsdException w:name="Subtle Reference" w:semiHidden="0" w:uiPriority="31" w:unhideWhenUsed="0" w:qFormat="1"/>
-    <w:lsdException w:name="Intense Reference" w:semiHidden="0" w:uiPriority="32" w:unhideWhenUsed="0" w:qFormat="1"/>
-    <w:lsdException w:name="Book Title" w:semiHidden="0" w:uiPriority="33" w:unhideWhenUsed="0" w:qFormat="1"/>
-    <w:lsdException w:name="Bibliography" w:uiPriority="37"/>
-    <w:lsdException w:name="TOC Heading" w:uiPriority="39" w:qFormat="1"/>
+  <w:latentStyles w:defLockedState="0" w:defUIPriority="99" w:defSemiHidden="0" w:defUnhideWhenUsed="0" w:defQFormat="0" w:count="375">
+    <w:lsdException w:name="Normal" w:uiPriority="0" w:qFormat="1"/>
+    <w:lsdException w:name="heading 1" w:uiPriority="9" w:qFormat="1"/>
+    <w:lsdException w:name="heading 2" w:semiHidden="1" w:uiPriority="9" w:unhideWhenUsed="1" w:qFormat="1"/>
+    <w:lsdException w:name="heading 3" w:semiHidden="1" w:uiPriority="9" w:unhideWhenUsed="1" w:qFormat="1"/>
+    <w:lsdException w:name="heading 4" w:semiHidden="1" w:uiPriority="9" w:unhideWhenUsed="1" w:qFormat="1"/>
+    <w:lsdException w:name="heading 5" w:semiHidden="1" w:uiPriority="9" w:unhideWhenUsed="1" w:qFormat="1"/>
+    <w:lsdException w:name="heading 6" w:semiHidden="1" w:uiPriority="9" w:unhideWhenUsed="1" w:qFormat="1"/>
+    <w:lsdException w:name="heading 7" w:semiHidden="1" w:uiPriority="9" w:unhideWhenUsed="1" w:qFormat="1"/>
+    <w:lsdException w:name="heading 8" w:semiHidden="1" w:uiPriority="9" w:unhideWhenUsed="1" w:qFormat="1"/>
+    <w:lsdException w:name="heading 9" w:semiHidden="1" w:uiPriority="9" w:unhideWhenUsed="1" w:qFormat="1"/>
+    <w:lsdException w:name="index 1" w:semiHidden="1" w:unhideWhenUsed="1"/>
+    <w:lsdException w:name="index 2" w:semiHidden="1" w:unhideWhenUsed="1"/>
+    <w:lsdException w:name="index 3" w:semiHidden="1" w:unhideWhenUsed="1"/>
+    <w:lsdException w:name="index 4" w:semiHidden="1" w:unhideWhenUsed="1"/>
+    <w:lsdException w:name="index 5" w:semiHidden="1" w:unhideWhenUsed="1"/>
+    <w:lsdException w:name="index 6" w:semiHidden="1" w:unhideWhenUsed="1"/>
+    <w:lsdException w:name="index 7" w:semiHidden="1" w:unhideWhenUsed="1"/>
+    <w:lsdException w:name="index 8" w:semiHidden="1" w:unhideWhenUsed="1"/>
+    <w:lsdException w:name="index 9" w:semiHidden="1" w:unhideWhenUsed="1"/>
+    <w:lsdException w:name="toc 1" w:semiHidden="1" w:uiPriority="39" w:unhideWhenUsed="1"/>
+    <w:lsdException w:name="toc 2" w:semiHidden="1" w:uiPriority="39" w:unhideWhenUsed="1"/>
+    <w:lsdException w:name="toc 3" w:semiHidden="1" w:uiPriority="39" w:unhideWhenUsed="1"/>
+    <w:lsdException w:name="toc 4" w:semiHidden="1" w:uiPriority="39" w:unhideWhenUsed="1"/>
+    <w:lsdException w:name="toc 5" w:semiHidden="1" w:uiPriority="39" w:unhideWhenUsed="1"/>
+    <w:lsdException w:name="toc 6" w:semiHidden="1" w:uiPriority="39" w:unhideWhenUsed="1"/>
+    <w:lsdException w:name="toc 7" w:semiHidden="1" w:uiPriority="39" w:unhideWhenUsed="1"/>
+    <w:lsdException w:name="toc 8" w:semiHidden="1" w:uiPriority="39" w:unhideWhenUsed="1"/>
+    <w:lsdException w:name="toc 9" w:semiHidden="1" w:uiPriority="39" w:unhideWhenUsed="1"/>
+    <w:lsdException w:name="Normal Indent" w:semiHidden="1" w:unhideWhenUsed="1"/>
+    <w:lsdException w:name="footnote text" w:semiHidden="1" w:unhideWhenUsed="1"/>
+    <w:lsdException w:name="annotation text" w:semiHidden="1" w:unhideWhenUsed="1"/>
+    <w:lsdException w:name="header" w:semiHidden="1" w:unhideWhenUsed="1"/>
+    <w:lsdException w:name="footer" w:semiHidden="1" w:unhideWhenUsed="1"/>
+    <w:lsdException w:name="index heading" w:semiHidden="1" w:unhideWhenUsed="1"/>
+    <w:lsdException w:name="caption" w:semiHidden="1" w:uiPriority="35" w:unhideWhenUsed="1" w:qFormat="1"/>
+    <w:lsdException w:name="table of figures" w:semiHidden="1" w:unhideWhenUsed="1"/>
+    <w:lsdException w:name="envelope address" w:semiHidden="1" w:unhideWhenUsed="1"/>
+    <w:lsdException w:name="envelope return" w:semiHidden="1" w:unhideWhenUsed="1"/>
+    <w:lsdException w:name="footnote reference" w:semiHidden="1" w:unhideWhenUsed="1"/>
+    <w:lsdException w:name="annotation reference" w:semiHidden="1" w:unhideWhenUsed="1"/>
+    <w:lsdException w:name="line number" w:semiHidden="1" w:unhideWhenUsed="1"/>
+    <w:lsdException w:name="page number" w:semiHidden="1" w:unhideWhenUsed="1"/>
+    <w:lsdException w:name="endnote reference" w:semiHidden="1" w:unhideWhenUsed="1"/>
+    <w:lsdException w:name="endnote text" w:semiHidden="1" w:unhideWhenUsed="1"/>
+    <w:lsdException w:name="table of authorities" w:semiHidden="1" w:unhideWhenUsed="1"/>
+    <w:lsdException w:name="macro" w:semiHidden="1" w:unhideWhenUsed="1"/>
+    <w:lsdException w:name="toa heading" w:semiHidden="1" w:unhideWhenUsed="1"/>
+    <w:lsdException w:name="List" w:semiHidden="1" w:unhideWhenUsed="1"/>
+    <w:lsdException w:name="List Bullet" w:semiHidden="1" w:unhideWhenUsed="1"/>
+    <w:lsdException w:name="List Number" w:semiHidden="1" w:unhideWhenUsed="1"/>
+    <w:lsdException w:name="List 2" w:semiHidden="1" w:unhideWhenUsed="1"/>
+    <w:lsdException w:name="List 3" w:semiHidden="1" w:unhideWhenUsed="1"/>
+    <w:lsdException w:name="List 4" w:semiHidden="1" w:unhideWhenUsed="1"/>
+    <w:lsdException w:name="List 5" w:semiHidden="1" w:unhideWhenUsed="1"/>
+    <w:lsdException w:name="List Bullet 2" w:semiHidden="1" w:unhideWhenUsed="1"/>
+    <w:lsdException w:name="List Bullet 3" w:semiHidden="1" w:unhideWhenUsed="1"/>
+    <w:lsdException w:name="List Bullet 4" w:semiHidden="1" w:unhideWhenUsed="1"/>
+    <w:lsdException w:name="List Bullet 5" w:semiHidden="1" w:unhideWhenUsed="1"/>
+    <w:lsdException w:name="List Number 2" w:semiHidden="1" w:unhideWhenUsed="1"/>
+    <w:lsdException w:name="List Number 3" w:semiHidden="1" w:unhideWhenUsed="1"/>
+    <w:lsdException w:name="List Number 4" w:semiHidden="1" w:unhideWhenUsed="1"/>
+    <w:lsdException w:name="List Number 5" w:semiHidden="1" w:unhideWhenUsed="1"/>
+    <w:lsdException w:name="Title" w:uiPriority="10" w:qFormat="1"/>
+    <w:lsdException w:name="Closing" w:semiHidden="1" w:unhideWhenUsed="1"/>
+    <w:lsdException w:name="Signature" w:semiHidden="1" w:unhideWhenUsed="1"/>
+    <w:lsdException w:name="Default Paragraph Font" w:semiHidden="1" w:uiPriority="1" w:unhideWhenUsed="1"/>
+    <w:lsdException w:name="Body Text" w:semiHidden="1" w:unhideWhenUsed="1"/>
+    <w:lsdException w:name="Body Text Indent" w:semiHidden="1" w:unhideWhenUsed="1"/>
+    <w:lsdException w:name="List Continue" w:semiHidden="1" w:unhideWhenUsed="1"/>
+    <w:lsdException w:name="List Continue 2" w:semiHidden="1" w:unhideWhenUsed="1"/>
+    <w:lsdException w:name="List Continue 3" w:semiHidden="1" w:unhideWhenUsed="1"/>
+    <w:lsdException w:name="List Continue 4" w:semiHidden="1" w:unhideWhenUsed="1"/>
+    <w:lsdException w:name="List Continue 5" w:semiHidden="1" w:unhideWhenUsed="1"/>
+    <w:lsdException w:name="Message Header" w:semiHidden="1" w:unhideWhenUsed="1"/>
+    <w:lsdException w:name="Subtitle" w:uiPriority="11" w:qFormat="1"/>
+    <w:lsdException w:name="Salutation" w:semiHidden="1" w:unhideWhenUsed="1"/>
+    <w:lsdException w:name="Date" w:semiHidden="1" w:unhideWhenUsed="1"/>
+    <w:lsdException w:name="Body Text First Indent" w:semiHidden="1" w:unhideWhenUsed="1"/>
+    <w:lsdException w:name="Body Text First Indent 2" w:semiHidden="1" w:unhideWhenUsed="1"/>
+    <w:lsdException w:name="Note Heading" w:semiHidden="1" w:unhideWhenUsed="1"/>
+    <w:lsdException w:name="Body Text 2" w:semiHidden="1" w:unhideWhenUsed="1"/>
+    <w:lsdException w:name="Body Text 3" w:semiHidden="1" w:unhideWhenUsed="1"/>
+    <w:lsdException w:name="Body Text Indent 2" w:semiHidden="1" w:unhideWhenUsed="1"/>
+    <w:lsdException w:name="Body Text Indent 3" w:semiHidden="1" w:unhideWhenUsed="1"/>
+    <w:lsdException w:name="Block Text" w:semiHidden="1" w:unhideWhenUsed="1"/>
+    <w:lsdException w:name="Hyperlink" w:semiHidden="1" w:unhideWhenUsed="1"/>
+    <w:lsdException w:name="FollowedHyperlink" w:semiHidden="1" w:unhideWhenUsed="1"/>
+    <w:lsdException w:name="Strong" w:uiPriority="22" w:qFormat="1"/>
+    <w:lsdException w:name="Emphasis" w:uiPriority="20" w:qFormat="1"/>
+    <w:lsdException w:name="Document Map" w:semiHidden="1" w:unhideWhenUsed="1"/>
+    <w:lsdException w:name="Plain Text" w:semiHidden="1" w:unhideWhenUsed="1"/>
+    <w:lsdException w:name="E-mail Signature" w:semiHidden="1" w:unhideWhenUsed="1"/>
+    <w:lsdException w:name="HTML Top of Form" w:semiHidden="1" w:unhideWhenUsed="1"/>
+    <w:lsdException w:name="HTML Bottom of Form" w:semiHidden="1" w:unhideWhenUsed="1"/>
+    <w:lsdException w:name="Normal (Web)" w:semiHidden="1" w:unhideWhenUsed="1"/>
+    <w:lsdException w:name="HTML Acronym" w:semiHidden="1" w:unhideWhenUsed="1"/>
+    <w:lsdException w:name="HTML Address" w:semiHidden="1" w:unhideWhenUsed="1"/>
+    <w:lsdException w:name="HTML Cite" w:semiHidden="1" w:unhideWhenUsed="1"/>
+    <w:lsdException w:name="HTML Code" w:semiHidden="1" w:unhideWhenUsed="1"/>
+    <w:lsdException w:name="HTML Definition" w:semiHidden="1" w:unhideWhenUsed="1"/>
+    <w:lsdException w:name="HTML Keyboard" w:semiHidden="1" w:unhideWhenUsed="1"/>
+    <w:lsdException w:name="HTML Preformatted" w:semiHidden="1" w:unhideWhenUsed="1"/>
+    <w:lsdException w:name="HTML Sample" w:semiHidden="1" w:unhideWhenUsed="1"/>
+    <w:lsdException w:name="HTML Typewriter" w:semiHidden="1" w:unhideWhenUsed="1"/>
+    <w:lsdException w:name="HTML Variable" w:semiHidden="1" w:unhideWhenUsed="1"/>
+    <w:lsdException w:name="Normal Table" w:semiHidden="1" w:unhideWhenUsed="1"/>
+    <w:lsdException w:name="annotation subject" w:semiHidden="1" w:unhideWhenUsed="1"/>
+    <w:lsdException w:name="No List" w:semiHidden="1" w:unhideWhenUsed="1"/>
+    <w:lsdException w:name="Outline List 1" w:semiHidden="1" w:unhideWhenUsed="1"/>
+    <w:lsdException w:name="Outline List 2" w:semiHidden="1" w:unhideWhenUsed="1"/>
+    <w:lsdException w:name="Outline List 3" w:semiHidden="1" w:unhideWhenUsed="1"/>
+    <w:lsdException w:name="Table Simple 1" w:semiHidden="1" w:unhideWhenUsed="1"/>
+    <w:lsdException w:name="Table Simple 2" w:semiHidden="1" w:unhideWhenUsed="1"/>
+    <w:lsdException w:name="Table Simple 3" w:semiHidden="1" w:unhideWhenUsed="1"/>
+    <w:lsdException w:name="Table Classic 1" w:semiHidden="1" w:unhideWhenUsed="1"/>
+    <w:lsdException w:name="Table Classic 2" w:semiHidden="1" w:unhideWhenUsed="1"/>
+    <w:lsdException w:name="Table Classic 3" w:semiHidden="1" w:unhideWhenUsed="1"/>
+    <w:lsdException w:name="Table Classic 4" w:semiHidden="1" w:unhideWhenUsed="1"/>
+    <w:lsdException w:name="Table Colorful 1" w:semiHidden="1" w:unhideWhenUsed="1"/>
+    <w:lsdException w:name="Table Colorful 2" w:semiHidden="1" w:unhideWhenUsed="1"/>
+    <w:lsdException w:name="Table Colorful 3" w:semiHidden="1" w:unhideWhenUsed="1"/>
+    <w:lsdException w:name="Table Columns 1" w:semiHidden="1" w:unhideWhenUsed="1"/>
+    <w:lsdException w:name="Table Columns 2" w:semiHidden="1" w:unhideWhenUsed="1"/>
+    <w:lsdException w:name="Table Columns 3" w:semiHidden="1" w:unhideWhenUsed="1"/>
+    <w:lsdException w:name="Table Columns 4" w:semiHidden="1" w:unhideWhenUsed="1"/>
+    <w:lsdException w:name="Table Columns 5" w:semiHidden="1" w:unhideWhenUsed="1"/>
+    <w:lsdException w:name="Table Grid 1" w:semiHidden="1" w:unhideWhenUsed="1"/>
+    <w:lsdException w:name="Table Grid 2" w:semiHidden="1" w:unhideWhenUsed="1"/>
+    <w:lsdException w:name="Table Grid 3" w:semiHidden="1" w:unhideWhenUsed="1"/>
+    <w:lsdException w:name="Table Grid 4" w:semiHidden="1" w:unhideWhenUsed="1"/>
+    <w:lsdException w:name="Table Grid 5" w:semiHidden="1" w:unhideWhenUsed="1"/>
+    <w:lsdException w:name="Table Grid 6" w:semiHidden="1" w:unhideWhenUsed="1"/>
+    <w:lsdException w:name="Table Grid 7" w:semiHidden="1" w:unhideWhenUsed="1"/>
+    <w:lsdException w:name="Table Grid 8" w:semiHidden="1" w:unhideWhenUsed="1"/>
+    <w:lsdException w:name="Table List 1" w:semiHidden="1" w:unhideWhenUsed="1"/>
+    <w:lsdException w:name="Table List 2" w:semiHidden="1" w:unhideWhenUsed="1"/>
+    <w:lsdException w:name="Table List 3" w:semiHidden="1" w:unhideWhenUsed="1"/>
+    <w:lsdException w:name="Table List 4" w:semiHidden="1" w:unhideWhenUsed="1"/>
+    <w:lsdException w:name="Table List 5" w:semiHidden="1" w:unhideWhenUsed="1"/>
+    <w:lsdException w:name="Table List 6" w:semiHidden="1" w:unhideWhenUsed="1"/>
+    <w:lsdException w:name="Table List 7" w:semiHidden="1" w:unhideWhenUsed="1"/>
+    <w:lsdException w:name="Table List 8" w:semiHidden="1" w:unhideWhenUsed="1"/>
+    <w:lsdException w:name="Table 3D effects 1" w:semiHidden="1" w:unhideWhenUsed="1"/>
+    <w:lsdException w:name="Table 3D effects 2" w:semiHidden="1" w:unhideWhenUsed="1"/>
+    <w:lsdException w:name="Table 3D effects 3" w:semiHidden="1" w:unhideWhenUsed="1"/>
+    <w:lsdException w:name="Table Contemporary" w:semiHidden="1" w:unhideWhenUsed="1"/>
+    <w:lsdException w:name="Table Elegant" w:semiHidden="1" w:unhideWhenUsed="1"/>
+    <w:lsdException w:name="Table Professional" w:semiHidden="1" w:unhideWhenUsed="1"/>
+    <w:lsdException w:name="Table Subtle 1" w:semiHidden="1" w:unhideWhenUsed="1"/>
+    <w:lsdException w:name="Table Subtle 2" w:semiHidden="1" w:unhideWhenUsed="1"/>
+    <w:lsdException w:name="Table Web 1" w:semiHidden="1" w:unhideWhenUsed="1"/>
+    <w:lsdException w:name="Table Web 2" w:semiHidden="1" w:unhideWhenUsed="1"/>
+    <w:lsdException w:name="Table Web 3" w:semiHidden="1" w:unhideWhenUsed="1"/>
+    <w:lsdException w:name="Balloon Text" w:semiHidden="1" w:unhideWhenUsed="1"/>
+    <w:lsdException w:name="Table Grid" w:semiHidden="1" w:uiPriority="59" w:unhideWhenUsed="1"/>
+    <w:lsdException w:name="Table Theme" w:semiHidden="1" w:unhideWhenUsed="1"/>
+    <w:lsdException w:name="Placeholder Text" w:semiHidden="1"/>
+    <w:lsdException w:name="No Spacing" w:uiPriority="1" w:qFormat="1"/>
+    <w:lsdException w:name="Light Shading" w:uiPriority="60"/>
+    <w:lsdException w:name="Light List" w:uiPriority="61"/>
+    <w:lsdException w:name="Light Grid" w:uiPriority="62"/>
+    <w:lsdException w:name="Medium Shading 1" w:uiPriority="63"/>
+    <w:lsdException w:name="Medium Shading 2" w:uiPriority="64"/>
+    <w:lsdException w:name="Medium List 1" w:uiPriority="65"/>
+    <w:lsdException w:name="Medium List 2" w:uiPriority="66"/>
+    <w:lsdException w:name="Medium Grid 1" w:uiPriority="67"/>
+    <w:lsdException w:name="Medium Grid 2" w:uiPriority="68"/>
+    <w:lsdException w:name="Medium Grid 3" w:uiPriority="69"/>
+    <w:lsdException w:name="Dark List" w:uiPriority="70"/>
+    <w:lsdException w:name="Colorful Shading" w:uiPriority="71"/>
+    <w:lsdException w:name="Colorful List" w:uiPriority="72"/>
+    <w:lsdException w:name="Colorful Grid" w:uiPriority="73"/>
+    <w:lsdException w:name="Light Shading Accent 1" w:uiPriority="60"/>
+    <w:lsdException w:name="Light List Accent 1" w:uiPriority="61"/>
+    <w:lsdException w:name="Light Grid Accent 1" w:uiPriority="62"/>
+    <w:lsdException w:name="Medium Shading 1 Accent 1" w:uiPriority="63"/>
+    <w:lsdException w:name="Medium Shading 2 Accent 1" w:uiPriority="64"/>
+    <w:lsdException w:name="Medium List 1 Accent 1" w:uiPriority="65"/>
+    <w:lsdException w:name="Revision" w:semiHidden="1"/>
+    <w:lsdException w:name="List Paragraph" w:uiPriority="34" w:qFormat="1"/>
+    <w:lsdException w:name="Quote" w:uiPriority="29" w:qFormat="1"/>
+    <w:lsdException w:name="Intense Quote" w:uiPriority="30" w:qFormat="1"/>
+    <w:lsdException w:name="Medium List 2 Accent 1" w:uiPriority="66"/>
+    <w:lsdException w:name="Medium Grid 1 Accent 1" w:uiPriority="67"/>
+    <w:lsdException w:name="Medium Grid 2 Accent 1" w:uiPriority="68"/>
+    <w:lsdException w:name="Medium Grid 3 Accent 1" w:uiPriority="69"/>
+    <w:lsdException w:name="Dark List Accent 1" w:uiPriority="70"/>
+    <w:lsdException w:name="Colorful Shading Accent 1" w:uiPriority="71"/>
+    <w:lsdException w:name="Colorful List Accent 1" w:uiPriority="72"/>
+    <w:lsdException w:name="Colorful Grid Accent 1" w:uiPriority="73"/>
+    <w:lsdException w:name="Light Shading Accent 2" w:uiPriority="60"/>
+    <w:lsdException w:name="Light List Accent 2" w:uiPriority="61"/>
+    <w:lsdException w:name="Light Grid Accent 2" w:uiPriority="62"/>
+    <w:lsdException w:name="Medium Shading 1 Accent 2" w:uiPriority="63"/>
+    <w:lsdException w:name="Medium Shading 2 Accent 2" w:uiPriority="64"/>
+    <w:lsdException w:name="Medium List 1 Accent 2" w:uiPriority="65"/>
+    <w:lsdException w:name="Medium List 2 Accent 2" w:uiPriority="66"/>
+    <w:lsdException w:name="Medium Grid 1 Accent 2" w:uiPriority="67"/>
+    <w:lsdException w:name="Medium Grid 2 Accent 2" w:uiPriority="68"/>
+    <w:lsdException w:name="Medium Grid 3 Accent 2" w:uiPriority="69"/>
+    <w:lsdException w:name="Dark List Accent 2" w:uiPriority="70"/>
+    <w:lsdException w:name="Colorful Shading Accent 2" w:uiPriority="71"/>
+    <w:lsdException w:name="Colorful List Accent 2" w:uiPriority="72"/>
+    <w:lsdException w:name="Colorful Grid Accent 2" w:uiPriority="73"/>
+    <w:lsdException w:name="Light Shading Accent 3" w:uiPriority="60"/>
+    <w:lsdException w:name="Light List Accent 3" w:uiPriority="61"/>
+    <w:lsdException w:name="Light Grid Accent 3" w:uiPriority="62"/>
+    <w:lsdException w:name="Medium Shading 1 Accent 3" w:uiPriority="63"/>
+    <w:lsdException w:name="Medium Shading 2 Accent 3" w:uiPriority="64"/>
+    <w:lsdException w:name="Medium List 1 Accent 3" w:uiPriority="65"/>
+    <w:lsdException w:name="Medium List 2 Accent 3" w:uiPriority="66"/>
+    <w:lsdException w:name="Medium Grid 1 Accent 3" w:uiPriority="67"/>
+    <w:lsdException w:name="Medium Grid 2 Accent 3" w:uiPriority="68"/>
+    <w:lsdException w:name="Medium Grid 3 Accent 3" w:uiPriority="69"/>
+    <w:lsdException w:name="Dark List Accent 3" w:uiPriority="70"/>
+    <w:lsdException w:name="Colorful Shading Accent 3" w:uiPriority="71"/>
+    <w:lsdException w:name="Colorful List Accent 3" w:uiPriority="72"/>
+    <w:lsdException w:name="Colorful Grid Accent 3" w:uiPriority="73"/>
+    <w:lsdException w:name="Light Shading Accent 4" w:uiPriority="60"/>
+    <w:lsdException w:name="Light List Accent 4" w:uiPriority="61"/>
+    <w:lsdException w:name="Light Grid Accent 4" w:uiPriority="62"/>
+    <w:lsdException w:name="Medium Shading 1 Accent 4" w:uiPriority="63"/>
+    <w:lsdException w:name="Medium Shading 2 Accent 4" w:uiPriority="64"/>
+    <w:lsdException w:name="Medium List 1 Accent 4" w:uiPriority="65"/>
+    <w:lsdException w:name="Medium List 2 Accent 4" w:uiPriority="66"/>
+    <w:lsdException w:name="Medium Grid 1 Accent 4" w:uiPriority="67"/>
+    <w:lsdException w:name="Medium Grid 2 Accent 4" w:uiPriority="68"/>
+    <w:lsdException w:name="Medium Grid 3 Accent 4" w:uiPriority="69"/>
+    <w:lsdException w:name="Dark List Accent 4" w:uiPriority="70"/>
+    <w:lsdException w:name="Colorful Shading Accent 4" w:uiPriority="71"/>
+    <w:lsdException w:name="Colorful List Accent 4" w:uiPriority="72"/>
+    <w:lsdException w:name="Colorful Grid Accent 4" w:uiPriority="73"/>
+    <w:lsdException w:name="Light Shading Accent 5" w:uiPriority="60"/>
+    <w:lsdException w:name="Light List Accent 5" w:uiPriority="61"/>
+    <w:lsdException w:name="Light Grid Accent 5" w:uiPriority="62"/>
+    <w:lsdException w:name="Medium Shading 1 Accent 5" w:uiPriority="63"/>
+    <w:lsdException w:name="Medium Shading 2 Accent 5" w:uiPriority="64"/>
+    <w:lsdException w:name="Medium List 1 Accent 5" w:uiPriority="65"/>
+    <w:lsdException w:name="Medium List 2 Accent 5" w:uiPriority="66"/>
+    <w:lsdException w:name="Medium Grid 1 Accent 5" w:uiPriority="67"/>
+    <w:lsdException w:name="Medium Grid 2 Accent 5" w:uiPriority="68"/>
+    <w:lsdException w:name="Medium Grid 3 Accent 5" w:uiPriority="69"/>
+    <w:lsdException w:name="Dark List Accent 5" w:uiPriority="70"/>
+    <w:lsdException w:name="Colorful Shading Accent 5" w:uiPriority="71"/>
+    <w:lsdException w:name="Colorful List Accent 5" w:uiPriority="72"/>
+    <w:lsdException w:name="Colorful Grid Accent 5" w:uiPriority="73"/>
+    <w:lsdException w:name="Light Shading Accent 6" w:uiPriority="60"/>
+    <w:lsdException w:name="Light List Accent 6" w:uiPriority="61"/>
+    <w:lsdException w:name="Light Grid Accent 6" w:uiPriority="62"/>
+    <w:lsdException w:name="Medium Shading 1 Accent 6" w:uiPriority="63"/>
+    <w:lsdException w:name="Medium Shading 2 Accent 6" w:uiPriority="64"/>
+    <w:lsdException w:name="Medium List 1 Accent 6" w:uiPriority="65"/>
+    <w:lsdException w:name="Medium List 2 Accent 6" w:uiPriority="66"/>
+    <w:lsdException w:name="Medium Grid 1 Accent 6" w:uiPriority="67"/>
+    <w:lsdException w:name="Medium Grid 2 Accent 6" w:uiPriority="68"/>
+    <w:lsdException w:name="Medium Grid 3 Accent 6" w:uiPriority="69"/>
+    <w:lsdException w:name="Dark List Accent 6" w:uiPriority="70"/>
+    <w:lsdException w:name="Colorful Shading Accent 6" w:uiPriority="71"/>
+    <w:lsdException w:name="Colorful List Accent 6" w:uiPriority="72"/>
+    <w:lsdException w:name="Colorful Grid Accent 6" w:uiPriority="73"/>
+    <w:lsdException w:name="Subtle Emphasis" w:uiPriority="19" w:qFormat="1"/>
+    <w:lsdException w:name="Intense Emphasis" w:uiPriority="21" w:qFormat="1"/>
+    <w:lsdException w:name="Subtle Reference" w:uiPriority="31" w:qFormat="1"/>
+    <w:lsdException w:name="Intense Reference" w:uiPriority="32" w:qFormat="1"/>
+    <w:lsdException w:name="Book Title" w:uiPriority="33" w:qFormat="1"/>
+    <w:lsdException w:name="Bibliography" w:semiHidden="1" w:uiPriority="37" w:unhideWhenUsed="1"/>
+    <w:lsdException w:name="TOC Heading" w:semiHidden="1" w:uiPriority="39" w:unhideWhenUsed="1" w:qFormat="1"/>
+    <w:lsdException w:name="Plain Table 1" w:uiPriority="41"/>
+    <w:lsdException w:name="Plain Table 2" w:uiPriority="42"/>
+    <w:lsdException w:name="Plain Table 3" w:uiPriority="43"/>
+    <w:lsdException w:name="Plain Table 4" w:uiPriority="44"/>
+    <w:lsdException w:name="Plain Table 5" w:uiPriority="45"/>
+    <w:lsdException w:name="Grid Table Light" w:uiPriority="40"/>
+    <w:lsdException w:name="Grid Table 1 Light" w:uiPriority="46"/>
+    <w:lsdException w:name="Grid Table 2" w:uiPriority="47"/>
+    <w:lsdException w:name="Grid Table 3" w:uiPriority="48"/>
+    <w:lsdException w:name="Grid Table 4" w:uiPriority="49"/>
+    <w:lsdException w:name="Grid Table 5 Dark" w:uiPriority="50"/>
+    <w:lsdException w:name="Grid Table 6 Colorful" w:uiPriority="51"/>
+    <w:lsdException w:name="Grid Table 7 Colorful" w:uiPriority="52"/>
+    <w:lsdException w:name="Grid Table 1 Light Accent 1" w:uiPriority="46"/>
+    <w:lsdException w:name="Grid Table 2 Accent 1" w:uiPriority="47"/>
+    <w:lsdException w:name="Grid Table 3 Accent 1" w:uiPriority="48"/>
+    <w:lsdException w:name="Grid Table 4 Accent 1" w:uiPriority="49"/>
+    <w:lsdException w:name="Grid Table 5 Dark Accent 1" w:uiPriority="50"/>
+    <w:lsdException w:name="Grid Table 6 Colorful Accent 1" w:uiPriority="51"/>
+    <w:lsdException w:name="Grid Table 7 Colorful Accent 1" w:uiPriority="52"/>
+    <w:lsdException w:name="Grid Table 1 Light Accent 2" w:uiPriority="46"/>
+    <w:lsdException w:name="Grid Table 2 Accent 2" w:uiPriority="47"/>
+    <w:lsdException w:name="Grid Table 3 Accent 2" w:uiPriority="48"/>
+    <w:lsdException w:name="Grid Table 4 Accent 2" w:uiPriority="49"/>
+    <w:lsdException w:name="Grid Table 5 Dark Accent 2" w:uiPriority="50"/>
+    <w:lsdException w:name="Grid Table 6 Colorful Accent 2" w:uiPriority="51"/>
+    <w:lsdException w:name="Grid Table 7 Colorful Accent 2" w:uiPriority="52"/>
+    <w:lsdException w:name="Grid Table 1 Light Accent 3" w:uiPriority="46"/>
+    <w:lsdException w:name="Grid Table 2 Accent 3" w:uiPriority="47"/>
+    <w:lsdException w:name="Grid Table 3 Accent 3" w:uiPriority="48"/>
+    <w:lsdException w:name="Grid Table 4 Accent 3" w:uiPriority="49"/>
+    <w:lsdException w:name="Grid Table 5 Dark Accent 3" w:uiPriority="50"/>
+    <w:lsdException w:name="Grid Table 6 Colorful Accent 3" w:uiPriority="51"/>
+    <w:lsdException w:name="Grid Table 7 Colorful Accent 3" w:uiPriority="52"/>
+    <w:lsdException w:name="Grid Table 1 Light Accent 4" w:uiPriority="46"/>
+    <w:lsdException w:name="Grid Table 2 Accent 4" w:uiPriority="47"/>
+    <w:lsdException w:name="Grid Table 3 Accent 4" w:uiPriority="48"/>
+    <w:lsdException w:name="Grid Table 4 Accent 4" w:uiPriority="49"/>
+    <w:lsdException w:name="Grid Table 5 Dark Accent 4" w:uiPriority="50"/>
+    <w:lsdException w:name="Grid Table 6 Colorful Accent 4" w:uiPriority="51"/>
+    <w:lsdException w:name="Grid Table 7 Colorful Accent 4" w:uiPriority="52"/>
+    <w:lsdException w:name="Grid Table 1 Light Accent 5" w:uiPriority="46"/>
+    <w:lsdException w:name="Grid Table 2 Accent 5" w:uiPriority="47"/>
+    <w:lsdException w:name="Grid Table 3 Accent 5" w:uiPriority="48"/>
+    <w:lsdException w:name="Grid Table 4 Accent 5" w:uiPriority="49"/>
+    <w:lsdException w:name="Grid Table 5 Dark Accent 5" w:uiPriority="50"/>
+    <w:lsdException w:name="Grid Table 6 Colorful Accent 5" w:uiPriority="51"/>
+    <w:lsdException w:name="Grid Table 7 Colorful Accent 5" w:uiPriority="52"/>
+    <w:lsdException w:name="Grid Table 1 Light Accent 6" w:uiPriority="46"/>
+    <w:lsdException w:name="Grid Table 2 Accent 6" w:uiPriority="47"/>
+    <w:lsdException w:name="Grid Table 3 Accent 6" w:uiPriority="48"/>
+    <w:lsdException w:name="Grid Table 4 Accent 6" w:uiPriority="49"/>
+    <w:lsdException w:name="Grid Table 5 Dark Accent 6" w:uiPriority="50"/>
+    <w:lsdException w:name="Grid Table 6 Colorful Accent 6" w:uiPriority="51"/>
+    <w:lsdException w:name="Grid Table 7 Colorful Accent 6" w:uiPriority="52"/>
+    <w:lsdException w:name="List Table 1 Light" w:uiPriority="46"/>
+    <w:lsdException w:name="List Table 2" w:uiPriority="47"/>
+    <w:lsdException w:name="List Table 3" w:uiPriority="48"/>
+    <w:lsdException w:name="List Table 4" w:uiPriority="49"/>
+    <w:lsdException w:name="List Table 5 Dark" w:uiPriority="50"/>
+    <w:lsdException w:name="List Table 6 Colorful" w:uiPriority="51"/>
+    <w:lsdException w:name="List Table 7 Colorful" w:uiPriority="52"/>
+    <w:lsdException w:name="List Table 1 Light Accent 1" w:uiPriority="46"/>
+    <w:lsdException w:name="List Table 2 Accent 1" w:uiPriority="47"/>
+    <w:lsdException w:name="List Table 3 Accent 1" w:uiPriority="48"/>
+    <w:lsdException w:name="List Table 4 Accent 1" w:uiPriority="49"/>
+    <w:lsdException w:name="List Table 5 Dark Accent 1" w:uiPriority="50"/>
+    <w:lsdException w:name="List Table 6 Colorful Accent 1" w:uiPriority="51"/>
+    <w:lsdException w:name="List Table 7 Colorful Accent 1" w:uiPriority="52"/>
+    <w:lsdException w:name="List Table 1 Light Accent 2" w:uiPriority="46"/>
+    <w:lsdException w:name="List Table 2 Accent 2" w:uiPriority="47"/>
+    <w:lsdException w:name="List Table 3 Accent 2" w:uiPriority="48"/>
+    <w:lsdException w:name="List Table 4 Accent 2" w:uiPriority="49"/>
+    <w:lsdException w:name="List Table 5 Dark Accent 2" w:uiPriority="50"/>
+    <w:lsdException w:name="List Table 6 Colorful Accent 2" w:uiPriority="51"/>
+    <w:lsdException w:name="List Table 7 Colorful Accent 2" w:uiPriority="52"/>
+    <w:lsdException w:name="List Table 1 Light Accent 3" w:uiPriority="46"/>
+    <w:lsdException w:name="List Table 2 Accent 3" w:uiPriority="47"/>
+    <w:lsdException w:name="List Table 3 Accent 3" w:uiPriority="48"/>
+    <w:lsdException w:name="List Table 4 Accent 3" w:uiPriority="49"/>
+    <w:lsdException w:name="List Table 5 Dark Accent 3" w:uiPriority="50"/>
+    <w:lsdException w:name="List Table 6 Colorful Accent 3" w:uiPriority="51"/>
+    <w:lsdException w:name="List Table 7 Colorful Accent 3" w:uiPriority="52"/>
+    <w:lsdException w:name="List Table 1 Light Accent 4" w:uiPriority="46"/>
+    <w:lsdException w:name="List Table 2 Accent 4" w:uiPriority="47"/>
+    <w:lsdException w:name="List Table 3 Accent 4" w:uiPriority="48"/>
+    <w:lsdException w:name="List Table 4 Accent 4" w:uiPriority="49"/>
+    <w:lsdException w:name="List Table 5 Dark Accent 4" w:uiPriority="50"/>
+    <w:lsdException w:name="List Table 6 Colorful Accent 4" w:uiPriority="51"/>
+    <w:lsdException w:name="List Table 7 Colorful Accent 4" w:uiPriority="52"/>
+    <w:lsdException w:name="List Table 1 Light Accent 5" w:uiPriority="46"/>
+    <w:lsdException w:name="List Table 2 Accent 5" w:uiPriority="47"/>
+    <w:lsdException w:name="List Table 3 Accent 5" w:uiPriority="48"/>
+    <w:lsdException w:name="List Table 4 Accent 5" w:uiPriority="49"/>
+    <w:lsdException w:name="List Table 5 Dark Accent 5" w:uiPriority="50"/>
+    <w:lsdException w:name="List Table 6 Colorful Accent 5" w:uiPriority="51"/>
+    <w:lsdException w:name="List Table 7 Colorful Accent 5" w:uiPriority="52"/>
+    <w:lsdException w:name="List Table 1 Light Accent 6" w:uiPriority="46"/>
+    <w:lsdException w:name="List Table 2 Accent 6" w:uiPriority="47"/>
+    <w:lsdException w:name="List Table 3 Accent 6" w:uiPriority="48"/>
+    <w:lsdException w:name="List Table 4 Accent 6" w:uiPriority="49"/>
+    <w:lsdException w:name="List Table 5 Dark Accent 6" w:uiPriority="50"/>
+    <w:lsdException w:name="List Table 6 Colorful Accent 6" w:uiPriority="51"/>
+    <w:lsdException w:name="List Table 7 Colorful Accent 6" w:uiPriority="52"/>
+    <w:lsdException w:name="Mention" w:semiHidden="1" w:unhideWhenUsed="1"/>
+    <w:lsdException w:name="Smart Hyperlink" w:semiHidden="1" w:unhideWhenUsed="1"/>
+    <w:lsdException w:name="Hashtag" w:semiHidden="1" w:unhideWhenUsed="1"/>
+    <w:lsdException w:name="Unresolved Mention" w:semiHidden="1" w:unhideWhenUsed="1"/>
   </w:latentStyles>
   <w:style w:type="paragraph" w:default="1" w:styleId="Standaard">
     <w:name w:val="Normal"/>
@@ -4414,7 +4888,6 @@
     <w:uiPriority w:val="99"/>
     <w:semiHidden/>
     <w:unhideWhenUsed/>
-    <w:qFormat/>
     <w:tblPr>
       <w:tblInd w:w="0" w:type="dxa"/>
       <w:tblCellMar>
@@ -4965,7 +5438,7 @@
 </file>
 
 <file path=customXml/itemProps1.xml><?xml version="1.0" encoding="utf-8"?>
-<ds:datastoreItem xmlns:ds="http://schemas.openxmlformats.org/officeDocument/2006/customXml" ds:itemID="{77311782-06C3-4DBE-8964-7016A7BAF5B6}">
+<ds:datastoreItem xmlns:ds="http://schemas.openxmlformats.org/officeDocument/2006/customXml" ds:itemID="{D4D0C793-1F26-4678-9AEF-8C14057A7AF7}">
   <ds:schemaRefs>
     <ds:schemaRef ds:uri="http://schemas.openxmlformats.org/officeDocument/2006/bibliography"/>
   </ds:schemaRefs>

</xml_diff>